<commit_message>
Updating the Report for References, logs & Format
</commit_message>
<xml_diff>
--- a/7COM1079_Final report_A100.docx
+++ b/7COM1079_Final report_A100.docx
@@ -598,9 +598,9 @@
               <w:tab w:val="right" w:leader="dot" w:pos="9016"/>
             </w:tabs>
             <w:rPr>
-              <w:rFonts w:ascii="Times New Roman" w:eastAsiaTheme="minorEastAsia" w:hAnsi="Times New Roman" w:cs="Times New Roman"/>
+              <w:rFonts w:eastAsiaTheme="minorEastAsia"/>
               <w:noProof/>
-              <w:lang w:eastAsia="en-GB"/>
+              <w:lang w:val="en-IN" w:eastAsia="en-IN"/>
             </w:rPr>
           </w:pPr>
           <w:r>
@@ -621,34 +621,31 @@
             </w:rPr>
             <w:fldChar w:fldCharType="separate"/>
           </w:r>
-          <w:hyperlink w:anchor="_Toc216286941" w:history="1">
+          <w:hyperlink w:anchor="_Toc216291142" w:history="1">
             <w:r>
               <w:rPr>
                 <w:rStyle w:val="Hyperlink"/>
-                <w:rFonts w:ascii="Times New Roman" w:hAnsi="Times New Roman" w:cs="Times New Roman"/>
                 <w:noProof/>
               </w:rPr>
               <w:t>1.</w:t>
             </w:r>
             <w:r>
               <w:rPr>
-                <w:rFonts w:ascii="Times New Roman" w:eastAsiaTheme="minorEastAsia" w:hAnsi="Times New Roman" w:cs="Times New Roman"/>
-                <w:noProof/>
-                <w:lang w:eastAsia="en-GB"/>
+                <w:rFonts w:eastAsiaTheme="minorEastAsia"/>
+                <w:noProof/>
+                <w:lang w:val="en-IN" w:eastAsia="en-IN"/>
               </w:rPr>
               <w:tab/>
             </w:r>
             <w:r>
               <w:rPr>
                 <w:rStyle w:val="Hyperlink"/>
-                <w:rFonts w:ascii="Times New Roman" w:hAnsi="Times New Roman" w:cs="Times New Roman"/>
                 <w:noProof/>
               </w:rPr>
               <w:t>Introduction</w:t>
             </w:r>
             <w:r>
               <w:rPr>
-                <w:rFonts w:ascii="Times New Roman" w:hAnsi="Times New Roman" w:cs="Times New Roman"/>
                 <w:noProof/>
                 <w:webHidden/>
               </w:rPr>
@@ -656,7 +653,6 @@
             </w:r>
             <w:r>
               <w:rPr>
-                <w:rFonts w:ascii="Times New Roman" w:hAnsi="Times New Roman" w:cs="Times New Roman"/>
                 <w:noProof/>
                 <w:webHidden/>
               </w:rPr>
@@ -664,22 +660,19 @@
             </w:r>
             <w:r>
               <w:rPr>
-                <w:rFonts w:ascii="Times New Roman" w:hAnsi="Times New Roman" w:cs="Times New Roman"/>
                 <w:noProof/>
                 <w:webHidden/>
               </w:rPr>
-              <w:instrText xml:space="preserve"> PAGEREF _Toc216286941 \h </w:instrText>
-            </w:r>
-            <w:r>
-              <w:rPr>
-                <w:rFonts w:ascii="Times New Roman" w:hAnsi="Times New Roman" w:cs="Times New Roman"/>
+              <w:instrText xml:space="preserve"> PAGEREF _Toc216291142 \h </w:instrText>
+            </w:r>
+            <w:r>
+              <w:rPr>
                 <w:noProof/>
                 <w:webHidden/>
               </w:rPr>
             </w:r>
             <w:r>
               <w:rPr>
-                <w:rFonts w:ascii="Times New Roman" w:hAnsi="Times New Roman" w:cs="Times New Roman"/>
                 <w:noProof/>
                 <w:webHidden/>
               </w:rPr>
@@ -687,7 +680,6 @@
             </w:r>
             <w:r>
               <w:rPr>
-                <w:rFonts w:ascii="Times New Roman" w:hAnsi="Times New Roman" w:cs="Times New Roman"/>
                 <w:noProof/>
                 <w:webHidden/>
               </w:rPr>
@@ -695,7 +687,6 @@
             </w:r>
             <w:r>
               <w:rPr>
-                <w:rFonts w:ascii="Times New Roman" w:hAnsi="Times New Roman" w:cs="Times New Roman"/>
                 <w:noProof/>
                 <w:webHidden/>
               </w:rPr>
@@ -711,39 +702,36 @@
               <w:tab w:val="right" w:leader="dot" w:pos="9016"/>
             </w:tabs>
             <w:rPr>
-              <w:rFonts w:ascii="Times New Roman" w:eastAsiaTheme="minorEastAsia" w:hAnsi="Times New Roman" w:cs="Times New Roman"/>
+              <w:rFonts w:eastAsiaTheme="minorEastAsia"/>
               <w:noProof/>
-              <w:lang w:eastAsia="en-GB"/>
+              <w:lang w:val="en-IN" w:eastAsia="en-IN"/>
             </w:rPr>
           </w:pPr>
-          <w:hyperlink w:anchor="_Toc216286942" w:history="1">
+          <w:hyperlink w:anchor="_Toc216291143" w:history="1">
             <w:r>
               <w:rPr>
                 <w:rStyle w:val="Hyperlink"/>
-                <w:rFonts w:ascii="Times New Roman" w:hAnsi="Times New Roman" w:cs="Times New Roman"/>
                 <w:noProof/>
               </w:rPr>
               <w:t>1.1</w:t>
             </w:r>
             <w:r>
               <w:rPr>
-                <w:rFonts w:ascii="Times New Roman" w:eastAsiaTheme="minorEastAsia" w:hAnsi="Times New Roman" w:cs="Times New Roman"/>
-                <w:noProof/>
-                <w:lang w:eastAsia="en-GB"/>
+                <w:rFonts w:eastAsiaTheme="minorEastAsia"/>
+                <w:noProof/>
+                <w:lang w:val="en-IN" w:eastAsia="en-IN"/>
               </w:rPr>
               <w:tab/>
             </w:r>
             <w:r>
               <w:rPr>
                 <w:rStyle w:val="Hyperlink"/>
-                <w:rFonts w:ascii="Times New Roman" w:hAnsi="Times New Roman" w:cs="Times New Roman"/>
                 <w:noProof/>
               </w:rPr>
               <w:t>Problem statement and research motivation</w:t>
             </w:r>
             <w:r>
               <w:rPr>
-                <w:rFonts w:ascii="Times New Roman" w:hAnsi="Times New Roman" w:cs="Times New Roman"/>
                 <w:noProof/>
                 <w:webHidden/>
               </w:rPr>
@@ -751,7 +739,6 @@
             </w:r>
             <w:r>
               <w:rPr>
-                <w:rFonts w:ascii="Times New Roman" w:hAnsi="Times New Roman" w:cs="Times New Roman"/>
                 <w:noProof/>
                 <w:webHidden/>
               </w:rPr>
@@ -759,22 +746,19 @@
             </w:r>
             <w:r>
               <w:rPr>
-                <w:rFonts w:ascii="Times New Roman" w:hAnsi="Times New Roman" w:cs="Times New Roman"/>
                 <w:noProof/>
                 <w:webHidden/>
               </w:rPr>
-              <w:instrText xml:space="preserve"> PAGEREF _Toc216286942 \h </w:instrText>
-            </w:r>
-            <w:r>
-              <w:rPr>
-                <w:rFonts w:ascii="Times New Roman" w:hAnsi="Times New Roman" w:cs="Times New Roman"/>
+              <w:instrText xml:space="preserve"> PAGEREF _Toc216291143 \h </w:instrText>
+            </w:r>
+            <w:r>
+              <w:rPr>
                 <w:noProof/>
                 <w:webHidden/>
               </w:rPr>
             </w:r>
             <w:r>
               <w:rPr>
-                <w:rFonts w:ascii="Times New Roman" w:hAnsi="Times New Roman" w:cs="Times New Roman"/>
                 <w:noProof/>
                 <w:webHidden/>
               </w:rPr>
@@ -782,7 +766,6 @@
             </w:r>
             <w:r>
               <w:rPr>
-                <w:rFonts w:ascii="Times New Roman" w:hAnsi="Times New Roman" w:cs="Times New Roman"/>
                 <w:noProof/>
                 <w:webHidden/>
               </w:rPr>
@@ -790,7 +773,6 @@
             </w:r>
             <w:r>
               <w:rPr>
-                <w:rFonts w:ascii="Times New Roman" w:hAnsi="Times New Roman" w:cs="Times New Roman"/>
                 <w:noProof/>
                 <w:webHidden/>
               </w:rPr>
@@ -806,39 +788,36 @@
               <w:tab w:val="right" w:leader="dot" w:pos="9016"/>
             </w:tabs>
             <w:rPr>
-              <w:rFonts w:ascii="Times New Roman" w:eastAsiaTheme="minorEastAsia" w:hAnsi="Times New Roman" w:cs="Times New Roman"/>
+              <w:rFonts w:eastAsiaTheme="minorEastAsia"/>
               <w:noProof/>
-              <w:lang w:eastAsia="en-GB"/>
+              <w:lang w:val="en-IN" w:eastAsia="en-IN"/>
             </w:rPr>
           </w:pPr>
-          <w:hyperlink w:anchor="_Toc216286943" w:history="1">
+          <w:hyperlink w:anchor="_Toc216291144" w:history="1">
             <w:r>
               <w:rPr>
                 <w:rStyle w:val="Hyperlink"/>
-                <w:rFonts w:ascii="Times New Roman" w:hAnsi="Times New Roman" w:cs="Times New Roman"/>
                 <w:noProof/>
               </w:rPr>
               <w:t>1.2</w:t>
             </w:r>
             <w:r>
               <w:rPr>
-                <w:rFonts w:ascii="Times New Roman" w:eastAsiaTheme="minorEastAsia" w:hAnsi="Times New Roman" w:cs="Times New Roman"/>
-                <w:noProof/>
-                <w:lang w:eastAsia="en-GB"/>
+                <w:rFonts w:eastAsiaTheme="minorEastAsia"/>
+                <w:noProof/>
+                <w:lang w:val="en-IN" w:eastAsia="en-IN"/>
               </w:rPr>
               <w:tab/>
             </w:r>
             <w:r>
               <w:rPr>
                 <w:rStyle w:val="Hyperlink"/>
-                <w:rFonts w:ascii="Times New Roman" w:hAnsi="Times New Roman" w:cs="Times New Roman"/>
                 <w:noProof/>
               </w:rPr>
               <w:t>The data set</w:t>
             </w:r>
             <w:r>
               <w:rPr>
-                <w:rFonts w:ascii="Times New Roman" w:hAnsi="Times New Roman" w:cs="Times New Roman"/>
                 <w:noProof/>
                 <w:webHidden/>
               </w:rPr>
@@ -846,7 +825,6 @@
             </w:r>
             <w:r>
               <w:rPr>
-                <w:rFonts w:ascii="Times New Roman" w:hAnsi="Times New Roman" w:cs="Times New Roman"/>
                 <w:noProof/>
                 <w:webHidden/>
               </w:rPr>
@@ -854,22 +832,19 @@
             </w:r>
             <w:r>
               <w:rPr>
-                <w:rFonts w:ascii="Times New Roman" w:hAnsi="Times New Roman" w:cs="Times New Roman"/>
                 <w:noProof/>
                 <w:webHidden/>
               </w:rPr>
-              <w:instrText xml:space="preserve"> PAGEREF _Toc216286943 \h </w:instrText>
-            </w:r>
-            <w:r>
-              <w:rPr>
-                <w:rFonts w:ascii="Times New Roman" w:hAnsi="Times New Roman" w:cs="Times New Roman"/>
+              <w:instrText xml:space="preserve"> PAGEREF _Toc216291144 \h </w:instrText>
+            </w:r>
+            <w:r>
+              <w:rPr>
                 <w:noProof/>
                 <w:webHidden/>
               </w:rPr>
             </w:r>
             <w:r>
               <w:rPr>
-                <w:rFonts w:ascii="Times New Roman" w:hAnsi="Times New Roman" w:cs="Times New Roman"/>
                 <w:noProof/>
                 <w:webHidden/>
               </w:rPr>
@@ -877,7 +852,6 @@
             </w:r>
             <w:r>
               <w:rPr>
-                <w:rFonts w:ascii="Times New Roman" w:hAnsi="Times New Roman" w:cs="Times New Roman"/>
                 <w:noProof/>
                 <w:webHidden/>
               </w:rPr>
@@ -885,7 +859,6 @@
             </w:r>
             <w:r>
               <w:rPr>
-                <w:rFonts w:ascii="Times New Roman" w:hAnsi="Times New Roman" w:cs="Times New Roman"/>
                 <w:noProof/>
                 <w:webHidden/>
               </w:rPr>
@@ -901,39 +874,36 @@
               <w:tab w:val="right" w:leader="dot" w:pos="9016"/>
             </w:tabs>
             <w:rPr>
-              <w:rFonts w:ascii="Times New Roman" w:eastAsiaTheme="minorEastAsia" w:hAnsi="Times New Roman" w:cs="Times New Roman"/>
+              <w:rFonts w:eastAsiaTheme="minorEastAsia"/>
               <w:noProof/>
-              <w:lang w:eastAsia="en-GB"/>
+              <w:lang w:val="en-IN" w:eastAsia="en-IN"/>
             </w:rPr>
           </w:pPr>
-          <w:hyperlink w:anchor="_Toc216286944" w:history="1">
+          <w:hyperlink w:anchor="_Toc216291145" w:history="1">
             <w:r>
               <w:rPr>
                 <w:rStyle w:val="Hyperlink"/>
-                <w:rFonts w:ascii="Times New Roman" w:hAnsi="Times New Roman" w:cs="Times New Roman"/>
                 <w:noProof/>
               </w:rPr>
               <w:t>1.3</w:t>
             </w:r>
             <w:r>
               <w:rPr>
-                <w:rFonts w:ascii="Times New Roman" w:eastAsiaTheme="minorEastAsia" w:hAnsi="Times New Roman" w:cs="Times New Roman"/>
-                <w:noProof/>
-                <w:lang w:eastAsia="en-GB"/>
+                <w:rFonts w:eastAsiaTheme="minorEastAsia"/>
+                <w:noProof/>
+                <w:lang w:val="en-IN" w:eastAsia="en-IN"/>
               </w:rPr>
               <w:tab/>
             </w:r>
             <w:r>
               <w:rPr>
                 <w:rStyle w:val="Hyperlink"/>
-                <w:rFonts w:ascii="Times New Roman" w:hAnsi="Times New Roman" w:cs="Times New Roman"/>
                 <w:noProof/>
               </w:rPr>
               <w:t>Research question</w:t>
             </w:r>
             <w:r>
               <w:rPr>
-                <w:rFonts w:ascii="Times New Roman" w:hAnsi="Times New Roman" w:cs="Times New Roman"/>
                 <w:noProof/>
                 <w:webHidden/>
               </w:rPr>
@@ -941,7 +911,6 @@
             </w:r>
             <w:r>
               <w:rPr>
-                <w:rFonts w:ascii="Times New Roman" w:hAnsi="Times New Roman" w:cs="Times New Roman"/>
                 <w:noProof/>
                 <w:webHidden/>
               </w:rPr>
@@ -949,22 +918,19 @@
             </w:r>
             <w:r>
               <w:rPr>
-                <w:rFonts w:ascii="Times New Roman" w:hAnsi="Times New Roman" w:cs="Times New Roman"/>
                 <w:noProof/>
                 <w:webHidden/>
               </w:rPr>
-              <w:instrText xml:space="preserve"> PAGEREF _Toc216286944 \h </w:instrText>
-            </w:r>
-            <w:r>
-              <w:rPr>
-                <w:rFonts w:ascii="Times New Roman" w:hAnsi="Times New Roman" w:cs="Times New Roman"/>
+              <w:instrText xml:space="preserve"> PAGEREF _Toc216291145 \h </w:instrText>
+            </w:r>
+            <w:r>
+              <w:rPr>
                 <w:noProof/>
                 <w:webHidden/>
               </w:rPr>
             </w:r>
             <w:r>
               <w:rPr>
-                <w:rFonts w:ascii="Times New Roman" w:hAnsi="Times New Roman" w:cs="Times New Roman"/>
                 <w:noProof/>
                 <w:webHidden/>
               </w:rPr>
@@ -972,7 +938,6 @@
             </w:r>
             <w:r>
               <w:rPr>
-                <w:rFonts w:ascii="Times New Roman" w:hAnsi="Times New Roman" w:cs="Times New Roman"/>
                 <w:noProof/>
                 <w:webHidden/>
               </w:rPr>
@@ -980,7 +945,6 @@
             </w:r>
             <w:r>
               <w:rPr>
-                <w:rFonts w:ascii="Times New Roman" w:hAnsi="Times New Roman" w:cs="Times New Roman"/>
                 <w:noProof/>
                 <w:webHidden/>
               </w:rPr>
@@ -996,32 +960,30 @@
               <w:tab w:val="right" w:leader="dot" w:pos="9016"/>
             </w:tabs>
             <w:rPr>
-              <w:rFonts w:ascii="Times New Roman" w:eastAsiaTheme="minorEastAsia" w:hAnsi="Times New Roman" w:cs="Times New Roman"/>
+              <w:rFonts w:eastAsiaTheme="minorEastAsia"/>
               <w:noProof/>
-              <w:lang w:eastAsia="en-GB"/>
+              <w:lang w:val="en-IN" w:eastAsia="en-IN"/>
             </w:rPr>
           </w:pPr>
-          <w:hyperlink w:anchor="_Toc216286945" w:history="1">
+          <w:hyperlink w:anchor="_Toc216291146" w:history="1">
             <w:r>
               <w:rPr>
                 <w:rStyle w:val="Hyperlink"/>
-                <w:rFonts w:ascii="Times New Roman" w:hAnsi="Times New Roman" w:cs="Times New Roman"/>
                 <w:noProof/>
               </w:rPr>
               <w:t>1.4</w:t>
             </w:r>
             <w:r>
               <w:rPr>
-                <w:rFonts w:ascii="Times New Roman" w:eastAsiaTheme="minorEastAsia" w:hAnsi="Times New Roman" w:cs="Times New Roman"/>
-                <w:noProof/>
-                <w:lang w:eastAsia="en-GB"/>
+                <w:rFonts w:eastAsiaTheme="minorEastAsia"/>
+                <w:noProof/>
+                <w:lang w:val="en-IN" w:eastAsia="en-IN"/>
               </w:rPr>
               <w:tab/>
             </w:r>
             <w:r>
               <w:rPr>
                 <w:rStyle w:val="Hyperlink"/>
-                <w:rFonts w:ascii="Times New Roman" w:hAnsi="Times New Roman" w:cs="Times New Roman"/>
                 <w:noProof/>
               </w:rPr>
               <w:t>Null hypothesis and alternative hypothesis (H₀/H</w:t>
@@ -1029,7 +991,6 @@
             <w:r>
               <w:rPr>
                 <w:rStyle w:val="Hyperlink"/>
-                <w:rFonts w:ascii="Times New Roman" w:hAnsi="Times New Roman" w:cs="Times New Roman"/>
                 <w:noProof/>
                 <w:vertAlign w:val="subscript"/>
               </w:rPr>
@@ -1038,14 +999,12 @@
             <w:r>
               <w:rPr>
                 <w:rStyle w:val="Hyperlink"/>
-                <w:rFonts w:ascii="Times New Roman" w:hAnsi="Times New Roman" w:cs="Times New Roman"/>
                 <w:noProof/>
               </w:rPr>
               <w:t>)</w:t>
             </w:r>
             <w:r>
               <w:rPr>
-                <w:rFonts w:ascii="Times New Roman" w:hAnsi="Times New Roman" w:cs="Times New Roman"/>
                 <w:noProof/>
                 <w:webHidden/>
               </w:rPr>
@@ -1053,7 +1012,6 @@
             </w:r>
             <w:r>
               <w:rPr>
-                <w:rFonts w:ascii="Times New Roman" w:hAnsi="Times New Roman" w:cs="Times New Roman"/>
                 <w:noProof/>
                 <w:webHidden/>
               </w:rPr>
@@ -1061,22 +1019,19 @@
             </w:r>
             <w:r>
               <w:rPr>
-                <w:rFonts w:ascii="Times New Roman" w:hAnsi="Times New Roman" w:cs="Times New Roman"/>
                 <w:noProof/>
                 <w:webHidden/>
               </w:rPr>
-              <w:instrText xml:space="preserve"> PAGEREF _Toc216286945 \h </w:instrText>
-            </w:r>
-            <w:r>
-              <w:rPr>
-                <w:rFonts w:ascii="Times New Roman" w:hAnsi="Times New Roman" w:cs="Times New Roman"/>
+              <w:instrText xml:space="preserve"> PAGEREF _Toc216291146 \h </w:instrText>
+            </w:r>
+            <w:r>
+              <w:rPr>
                 <w:noProof/>
                 <w:webHidden/>
               </w:rPr>
             </w:r>
             <w:r>
               <w:rPr>
-                <w:rFonts w:ascii="Times New Roman" w:hAnsi="Times New Roman" w:cs="Times New Roman"/>
                 <w:noProof/>
                 <w:webHidden/>
               </w:rPr>
@@ -1084,7 +1039,6 @@
             </w:r>
             <w:r>
               <w:rPr>
-                <w:rFonts w:ascii="Times New Roman" w:hAnsi="Times New Roman" w:cs="Times New Roman"/>
                 <w:noProof/>
                 <w:webHidden/>
               </w:rPr>
@@ -1092,7 +1046,6 @@
             </w:r>
             <w:r>
               <w:rPr>
-                <w:rFonts w:ascii="Times New Roman" w:hAnsi="Times New Roman" w:cs="Times New Roman"/>
                 <w:noProof/>
                 <w:webHidden/>
               </w:rPr>
@@ -1108,39 +1061,36 @@
               <w:tab w:val="right" w:leader="dot" w:pos="9016"/>
             </w:tabs>
             <w:rPr>
-              <w:rFonts w:ascii="Times New Roman" w:eastAsiaTheme="minorEastAsia" w:hAnsi="Times New Roman" w:cs="Times New Roman"/>
+              <w:rFonts w:eastAsiaTheme="minorEastAsia"/>
               <w:noProof/>
-              <w:lang w:eastAsia="en-GB"/>
+              <w:lang w:val="en-IN" w:eastAsia="en-IN"/>
             </w:rPr>
           </w:pPr>
-          <w:hyperlink w:anchor="_Toc216286946" w:history="1">
+          <w:hyperlink w:anchor="_Toc216291147" w:history="1">
             <w:r>
               <w:rPr>
                 <w:rStyle w:val="Hyperlink"/>
-                <w:rFonts w:ascii="Times New Roman" w:hAnsi="Times New Roman" w:cs="Times New Roman"/>
                 <w:noProof/>
               </w:rPr>
               <w:t>2.</w:t>
             </w:r>
             <w:r>
               <w:rPr>
-                <w:rFonts w:ascii="Times New Roman" w:eastAsiaTheme="minorEastAsia" w:hAnsi="Times New Roman" w:cs="Times New Roman"/>
-                <w:noProof/>
-                <w:lang w:eastAsia="en-GB"/>
+                <w:rFonts w:eastAsiaTheme="minorEastAsia"/>
+                <w:noProof/>
+                <w:lang w:val="en-IN" w:eastAsia="en-IN"/>
               </w:rPr>
               <w:tab/>
             </w:r>
             <w:r>
               <w:rPr>
                 <w:rStyle w:val="Hyperlink"/>
-                <w:rFonts w:ascii="Times New Roman" w:hAnsi="Times New Roman" w:cs="Times New Roman"/>
                 <w:noProof/>
               </w:rPr>
               <w:t>Background research</w:t>
             </w:r>
             <w:r>
               <w:rPr>
-                <w:rFonts w:ascii="Times New Roman" w:hAnsi="Times New Roman" w:cs="Times New Roman"/>
                 <w:noProof/>
                 <w:webHidden/>
               </w:rPr>
@@ -1148,7 +1098,6 @@
             </w:r>
             <w:r>
               <w:rPr>
-                <w:rFonts w:ascii="Times New Roman" w:hAnsi="Times New Roman" w:cs="Times New Roman"/>
                 <w:noProof/>
                 <w:webHidden/>
               </w:rPr>
@@ -1156,22 +1105,19 @@
             </w:r>
             <w:r>
               <w:rPr>
-                <w:rFonts w:ascii="Times New Roman" w:hAnsi="Times New Roman" w:cs="Times New Roman"/>
                 <w:noProof/>
                 <w:webHidden/>
               </w:rPr>
-              <w:instrText xml:space="preserve"> PAGEREF _Toc216286946 \h </w:instrText>
-            </w:r>
-            <w:r>
-              <w:rPr>
-                <w:rFonts w:ascii="Times New Roman" w:hAnsi="Times New Roman" w:cs="Times New Roman"/>
+              <w:instrText xml:space="preserve"> PAGEREF _Toc216291147 \h </w:instrText>
+            </w:r>
+            <w:r>
+              <w:rPr>
                 <w:noProof/>
                 <w:webHidden/>
               </w:rPr>
             </w:r>
             <w:r>
               <w:rPr>
-                <w:rFonts w:ascii="Times New Roman" w:hAnsi="Times New Roman" w:cs="Times New Roman"/>
                 <w:noProof/>
                 <w:webHidden/>
               </w:rPr>
@@ -1179,7 +1125,6 @@
             </w:r>
             <w:r>
               <w:rPr>
-                <w:rFonts w:ascii="Times New Roman" w:hAnsi="Times New Roman" w:cs="Times New Roman"/>
                 <w:noProof/>
                 <w:webHidden/>
               </w:rPr>
@@ -1187,7 +1132,6 @@
             </w:r>
             <w:r>
               <w:rPr>
-                <w:rFonts w:ascii="Times New Roman" w:hAnsi="Times New Roman" w:cs="Times New Roman"/>
                 <w:noProof/>
                 <w:webHidden/>
               </w:rPr>
@@ -1203,39 +1147,36 @@
               <w:tab w:val="right" w:leader="dot" w:pos="9016"/>
             </w:tabs>
             <w:rPr>
-              <w:rFonts w:ascii="Times New Roman" w:eastAsiaTheme="minorEastAsia" w:hAnsi="Times New Roman" w:cs="Times New Roman"/>
+              <w:rFonts w:eastAsiaTheme="minorEastAsia"/>
               <w:noProof/>
-              <w:lang w:eastAsia="en-GB"/>
+              <w:lang w:val="en-IN" w:eastAsia="en-IN"/>
             </w:rPr>
           </w:pPr>
-          <w:hyperlink w:anchor="_Toc216286947" w:history="1">
+          <w:hyperlink w:anchor="_Toc216291148" w:history="1">
             <w:r>
               <w:rPr>
                 <w:rStyle w:val="Hyperlink"/>
-                <w:rFonts w:ascii="Times New Roman" w:hAnsi="Times New Roman" w:cs="Times New Roman"/>
                 <w:noProof/>
               </w:rPr>
               <w:t>2.1</w:t>
             </w:r>
             <w:r>
               <w:rPr>
-                <w:rFonts w:ascii="Times New Roman" w:eastAsiaTheme="minorEastAsia" w:hAnsi="Times New Roman" w:cs="Times New Roman"/>
-                <w:noProof/>
-                <w:lang w:eastAsia="en-GB"/>
+                <w:rFonts w:eastAsiaTheme="minorEastAsia"/>
+                <w:noProof/>
+                <w:lang w:val="en-IN" w:eastAsia="en-IN"/>
               </w:rPr>
               <w:tab/>
             </w:r>
             <w:r>
               <w:rPr>
                 <w:rStyle w:val="Hyperlink"/>
-                <w:rFonts w:ascii="Times New Roman" w:hAnsi="Times New Roman" w:cs="Times New Roman"/>
-                <w:noProof/>
-              </w:rPr>
-              <w:t>Research papers (at least 3 relevant to your topic / DS)</w:t>
-            </w:r>
-            <w:r>
-              <w:rPr>
-                <w:rFonts w:ascii="Times New Roman" w:hAnsi="Times New Roman" w:cs="Times New Roman"/>
+                <w:noProof/>
+              </w:rPr>
+              <w:t>Research papers</w:t>
+            </w:r>
+            <w:r>
+              <w:rPr>
                 <w:noProof/>
                 <w:webHidden/>
               </w:rPr>
@@ -1243,7 +1184,6 @@
             </w:r>
             <w:r>
               <w:rPr>
-                <w:rFonts w:ascii="Times New Roman" w:hAnsi="Times New Roman" w:cs="Times New Roman"/>
                 <w:noProof/>
                 <w:webHidden/>
               </w:rPr>
@@ -1251,22 +1191,19 @@
             </w:r>
             <w:r>
               <w:rPr>
-                <w:rFonts w:ascii="Times New Roman" w:hAnsi="Times New Roman" w:cs="Times New Roman"/>
                 <w:noProof/>
                 <w:webHidden/>
               </w:rPr>
-              <w:instrText xml:space="preserve"> PAGEREF _Toc216286947 \h </w:instrText>
-            </w:r>
-            <w:r>
-              <w:rPr>
-                <w:rFonts w:ascii="Times New Roman" w:hAnsi="Times New Roman" w:cs="Times New Roman"/>
+              <w:instrText xml:space="preserve"> PAGEREF _Toc216291148 \h </w:instrText>
+            </w:r>
+            <w:r>
+              <w:rPr>
                 <w:noProof/>
                 <w:webHidden/>
               </w:rPr>
             </w:r>
             <w:r>
               <w:rPr>
-                <w:rFonts w:ascii="Times New Roman" w:hAnsi="Times New Roman" w:cs="Times New Roman"/>
                 <w:noProof/>
                 <w:webHidden/>
               </w:rPr>
@@ -1274,7 +1211,6 @@
             </w:r>
             <w:r>
               <w:rPr>
-                <w:rFonts w:ascii="Times New Roman" w:hAnsi="Times New Roman" w:cs="Times New Roman"/>
                 <w:noProof/>
                 <w:webHidden/>
               </w:rPr>
@@ -1282,7 +1218,6 @@
             </w:r>
             <w:r>
               <w:rPr>
-                <w:rFonts w:ascii="Times New Roman" w:hAnsi="Times New Roman" w:cs="Times New Roman"/>
                 <w:noProof/>
                 <w:webHidden/>
               </w:rPr>
@@ -1298,39 +1233,38 @@
               <w:tab w:val="right" w:leader="dot" w:pos="9016"/>
             </w:tabs>
             <w:rPr>
-              <w:rFonts w:ascii="Times New Roman" w:eastAsiaTheme="minorEastAsia" w:hAnsi="Times New Roman" w:cs="Times New Roman"/>
+              <w:rFonts w:eastAsiaTheme="minorEastAsia"/>
               <w:noProof/>
-              <w:lang w:eastAsia="en-GB"/>
+              <w:lang w:val="en-IN" w:eastAsia="en-IN"/>
             </w:rPr>
           </w:pPr>
-          <w:hyperlink w:anchor="_Toc216286948" w:history="1">
+          <w:hyperlink w:anchor="_Toc216291149" w:history="1">
             <w:r>
               <w:rPr>
                 <w:rStyle w:val="Hyperlink"/>
-                <w:rFonts w:ascii="Times New Roman" w:eastAsia="Times New Roman" w:hAnsi="Times New Roman" w:cs="Times New Roman"/>
+                <w:rFonts w:eastAsia="Times New Roman" w:cs="Times New Roman"/>
                 <w:noProof/>
               </w:rPr>
               <w:t>2.2</w:t>
             </w:r>
             <w:r>
               <w:rPr>
-                <w:rFonts w:ascii="Times New Roman" w:eastAsiaTheme="minorEastAsia" w:hAnsi="Times New Roman" w:cs="Times New Roman"/>
-                <w:noProof/>
-                <w:lang w:eastAsia="en-GB"/>
+                <w:rFonts w:eastAsiaTheme="minorEastAsia"/>
+                <w:noProof/>
+                <w:lang w:val="en-IN" w:eastAsia="en-IN"/>
               </w:rPr>
               <w:tab/>
             </w:r>
             <w:r>
               <w:rPr>
                 <w:rStyle w:val="Hyperlink"/>
-                <w:rFonts w:ascii="Times New Roman" w:eastAsia="Times New Roman" w:hAnsi="Times New Roman" w:cs="Times New Roman"/>
-                <w:noProof/>
-              </w:rPr>
-              <w:t>Why RQ is of interest (research gap and future directions according to the literature)</w:t>
-            </w:r>
-            <w:r>
-              <w:rPr>
-                <w:rFonts w:ascii="Times New Roman" w:hAnsi="Times New Roman" w:cs="Times New Roman"/>
+                <w:rFonts w:eastAsia="Times New Roman" w:cs="Times New Roman"/>
+                <w:noProof/>
+              </w:rPr>
+              <w:t>Why RQ is of interest</w:t>
+            </w:r>
+            <w:r>
+              <w:rPr>
                 <w:noProof/>
                 <w:webHidden/>
               </w:rPr>
@@ -1338,7 +1272,6 @@
             </w:r>
             <w:r>
               <w:rPr>
-                <w:rFonts w:ascii="Times New Roman" w:hAnsi="Times New Roman" w:cs="Times New Roman"/>
                 <w:noProof/>
                 <w:webHidden/>
               </w:rPr>
@@ -1346,22 +1279,19 @@
             </w:r>
             <w:r>
               <w:rPr>
-                <w:rFonts w:ascii="Times New Roman" w:hAnsi="Times New Roman" w:cs="Times New Roman"/>
                 <w:noProof/>
                 <w:webHidden/>
               </w:rPr>
-              <w:instrText xml:space="preserve"> PAGEREF _Toc216286948 \h </w:instrText>
-            </w:r>
-            <w:r>
-              <w:rPr>
-                <w:rFonts w:ascii="Times New Roman" w:hAnsi="Times New Roman" w:cs="Times New Roman"/>
+              <w:instrText xml:space="preserve"> PAGEREF _Toc216291149 \h </w:instrText>
+            </w:r>
+            <w:r>
+              <w:rPr>
                 <w:noProof/>
                 <w:webHidden/>
               </w:rPr>
             </w:r>
             <w:r>
               <w:rPr>
-                <w:rFonts w:ascii="Times New Roman" w:hAnsi="Times New Roman" w:cs="Times New Roman"/>
                 <w:noProof/>
                 <w:webHidden/>
               </w:rPr>
@@ -1369,7 +1299,6 @@
             </w:r>
             <w:r>
               <w:rPr>
-                <w:rFonts w:ascii="Times New Roman" w:hAnsi="Times New Roman" w:cs="Times New Roman"/>
                 <w:noProof/>
                 <w:webHidden/>
               </w:rPr>
@@ -1377,7 +1306,6 @@
             </w:r>
             <w:r>
               <w:rPr>
-                <w:rFonts w:ascii="Times New Roman" w:hAnsi="Times New Roman" w:cs="Times New Roman"/>
                 <w:noProof/>
                 <w:webHidden/>
               </w:rPr>
@@ -1393,39 +1321,36 @@
               <w:tab w:val="right" w:leader="dot" w:pos="9016"/>
             </w:tabs>
             <w:rPr>
-              <w:rFonts w:ascii="Times New Roman" w:eastAsiaTheme="minorEastAsia" w:hAnsi="Times New Roman" w:cs="Times New Roman"/>
+              <w:rFonts w:eastAsiaTheme="minorEastAsia"/>
               <w:noProof/>
-              <w:lang w:eastAsia="en-GB"/>
+              <w:lang w:val="en-IN" w:eastAsia="en-IN"/>
             </w:rPr>
           </w:pPr>
-          <w:hyperlink w:anchor="_Toc216286949" w:history="1">
+          <w:hyperlink w:anchor="_Toc216291150" w:history="1">
             <w:r>
               <w:rPr>
                 <w:rStyle w:val="Hyperlink"/>
-                <w:rFonts w:ascii="Times New Roman" w:hAnsi="Times New Roman" w:cs="Times New Roman"/>
                 <w:noProof/>
               </w:rPr>
               <w:t>3.</w:t>
             </w:r>
             <w:r>
               <w:rPr>
-                <w:rFonts w:ascii="Times New Roman" w:eastAsiaTheme="minorEastAsia" w:hAnsi="Times New Roman" w:cs="Times New Roman"/>
-                <w:noProof/>
-                <w:lang w:eastAsia="en-GB"/>
+                <w:rFonts w:eastAsiaTheme="minorEastAsia"/>
+                <w:noProof/>
+                <w:lang w:val="en-IN" w:eastAsia="en-IN"/>
               </w:rPr>
               <w:tab/>
             </w:r>
             <w:r>
               <w:rPr>
                 <w:rStyle w:val="Hyperlink"/>
-                <w:rFonts w:ascii="Times New Roman" w:hAnsi="Times New Roman" w:cs="Times New Roman"/>
                 <w:noProof/>
               </w:rPr>
               <w:t>Visualisation</w:t>
             </w:r>
             <w:r>
               <w:rPr>
-                <w:rFonts w:ascii="Times New Roman" w:hAnsi="Times New Roman" w:cs="Times New Roman"/>
                 <w:noProof/>
                 <w:webHidden/>
               </w:rPr>
@@ -1433,7 +1358,6 @@
             </w:r>
             <w:r>
               <w:rPr>
-                <w:rFonts w:ascii="Times New Roman" w:hAnsi="Times New Roman" w:cs="Times New Roman"/>
                 <w:noProof/>
                 <w:webHidden/>
               </w:rPr>
@@ -1441,22 +1365,19 @@
             </w:r>
             <w:r>
               <w:rPr>
-                <w:rFonts w:ascii="Times New Roman" w:hAnsi="Times New Roman" w:cs="Times New Roman"/>
                 <w:noProof/>
                 <w:webHidden/>
               </w:rPr>
-              <w:instrText xml:space="preserve"> PAGEREF _Toc216286949 \h </w:instrText>
-            </w:r>
-            <w:r>
-              <w:rPr>
-                <w:rFonts w:ascii="Times New Roman" w:hAnsi="Times New Roman" w:cs="Times New Roman"/>
+              <w:instrText xml:space="preserve"> PAGEREF _Toc216291150 \h </w:instrText>
+            </w:r>
+            <w:r>
+              <w:rPr>
                 <w:noProof/>
                 <w:webHidden/>
               </w:rPr>
             </w:r>
             <w:r>
               <w:rPr>
-                <w:rFonts w:ascii="Times New Roman" w:hAnsi="Times New Roman" w:cs="Times New Roman"/>
                 <w:noProof/>
                 <w:webHidden/>
               </w:rPr>
@@ -1464,7 +1385,6 @@
             </w:r>
             <w:r>
               <w:rPr>
-                <w:rFonts w:ascii="Times New Roman" w:hAnsi="Times New Roman" w:cs="Times New Roman"/>
                 <w:noProof/>
                 <w:webHidden/>
               </w:rPr>
@@ -1472,7 +1392,6 @@
             </w:r>
             <w:r>
               <w:rPr>
-                <w:rFonts w:ascii="Times New Roman" w:hAnsi="Times New Roman" w:cs="Times New Roman"/>
                 <w:noProof/>
                 <w:webHidden/>
               </w:rPr>
@@ -1488,39 +1407,37 @@
               <w:tab w:val="right" w:leader="dot" w:pos="9016"/>
             </w:tabs>
             <w:rPr>
-              <w:rFonts w:ascii="Times New Roman" w:eastAsiaTheme="minorEastAsia" w:hAnsi="Times New Roman" w:cs="Times New Roman"/>
+              <w:rFonts w:eastAsiaTheme="minorEastAsia"/>
               <w:noProof/>
-              <w:lang w:eastAsia="en-GB"/>
+              <w:lang w:val="en-IN" w:eastAsia="en-IN"/>
             </w:rPr>
           </w:pPr>
-          <w:hyperlink w:anchor="_Toc216286950" w:history="1">
+          <w:hyperlink w:anchor="_Toc216291151" w:history="1">
             <w:r>
               <w:rPr>
                 <w:rStyle w:val="Hyperlink"/>
-                <w:rFonts w:ascii="Times New Roman" w:eastAsia="Times New Roman" w:hAnsi="Times New Roman" w:cs="Times New Roman"/>
+                <w:rFonts w:eastAsia="Times New Roman" w:cs="Times New Roman"/>
                 <w:noProof/>
               </w:rPr>
               <w:t>3.1</w:t>
             </w:r>
             <w:r>
               <w:rPr>
-                <w:rFonts w:ascii="Times New Roman" w:eastAsiaTheme="minorEastAsia" w:hAnsi="Times New Roman" w:cs="Times New Roman"/>
-                <w:noProof/>
-                <w:lang w:eastAsia="en-GB"/>
+                <w:rFonts w:eastAsiaTheme="minorEastAsia"/>
+                <w:noProof/>
+                <w:lang w:val="en-IN" w:eastAsia="en-IN"/>
               </w:rPr>
               <w:tab/>
             </w:r>
             <w:r>
               <w:rPr>
                 <w:rStyle w:val="Hyperlink"/>
-                <w:rFonts w:ascii="Times New Roman" w:hAnsi="Times New Roman" w:cs="Times New Roman"/>
                 <w:noProof/>
               </w:rPr>
               <w:t>Appropriate graphs for the RQ</w:t>
             </w:r>
             <w:r>
               <w:rPr>
-                <w:rFonts w:ascii="Times New Roman" w:hAnsi="Times New Roman" w:cs="Times New Roman"/>
                 <w:noProof/>
                 <w:webHidden/>
               </w:rPr>
@@ -1528,7 +1445,6 @@
             </w:r>
             <w:r>
               <w:rPr>
-                <w:rFonts w:ascii="Times New Roman" w:hAnsi="Times New Roman" w:cs="Times New Roman"/>
                 <w:noProof/>
                 <w:webHidden/>
               </w:rPr>
@@ -1536,22 +1452,19 @@
             </w:r>
             <w:r>
               <w:rPr>
-                <w:rFonts w:ascii="Times New Roman" w:hAnsi="Times New Roman" w:cs="Times New Roman"/>
                 <w:noProof/>
                 <w:webHidden/>
               </w:rPr>
-              <w:instrText xml:space="preserve"> PAGEREF _Toc216286950 \h </w:instrText>
-            </w:r>
-            <w:r>
-              <w:rPr>
-                <w:rFonts w:ascii="Times New Roman" w:hAnsi="Times New Roman" w:cs="Times New Roman"/>
+              <w:instrText xml:space="preserve"> PAGEREF _Toc216291151 \h </w:instrText>
+            </w:r>
+            <w:r>
+              <w:rPr>
                 <w:noProof/>
                 <w:webHidden/>
               </w:rPr>
             </w:r>
             <w:r>
               <w:rPr>
-                <w:rFonts w:ascii="Times New Roman" w:hAnsi="Times New Roman" w:cs="Times New Roman"/>
                 <w:noProof/>
                 <w:webHidden/>
               </w:rPr>
@@ -1559,7 +1472,6 @@
             </w:r>
             <w:r>
               <w:rPr>
-                <w:rFonts w:ascii="Times New Roman" w:hAnsi="Times New Roman" w:cs="Times New Roman"/>
                 <w:noProof/>
                 <w:webHidden/>
               </w:rPr>
@@ -1567,7 +1479,6 @@
             </w:r>
             <w:r>
               <w:rPr>
-                <w:rFonts w:ascii="Times New Roman" w:hAnsi="Times New Roman" w:cs="Times New Roman"/>
                 <w:noProof/>
                 <w:webHidden/>
               </w:rPr>
@@ -1583,39 +1494,38 @@
               <w:tab w:val="right" w:leader="dot" w:pos="9016"/>
             </w:tabs>
             <w:rPr>
-              <w:rFonts w:ascii="Times New Roman" w:eastAsiaTheme="minorEastAsia" w:hAnsi="Times New Roman" w:cs="Times New Roman"/>
+              <w:rFonts w:eastAsiaTheme="minorEastAsia"/>
               <w:noProof/>
-              <w:lang w:eastAsia="en-GB"/>
+              <w:lang w:val="en-IN" w:eastAsia="en-IN"/>
             </w:rPr>
           </w:pPr>
-          <w:hyperlink w:anchor="_Toc216286951" w:history="1">
+          <w:hyperlink w:anchor="_Toc216291152" w:history="1">
             <w:r>
               <w:rPr>
                 <w:rStyle w:val="Hyperlink"/>
-                <w:rFonts w:ascii="Times New Roman" w:eastAsia="Times New Roman" w:hAnsi="Times New Roman" w:cs="Times New Roman"/>
+                <w:rFonts w:eastAsia="Times New Roman" w:cs="Times New Roman"/>
                 <w:noProof/>
               </w:rPr>
               <w:t>3.2</w:t>
             </w:r>
             <w:r>
               <w:rPr>
-                <w:rFonts w:ascii="Times New Roman" w:eastAsiaTheme="minorEastAsia" w:hAnsi="Times New Roman" w:cs="Times New Roman"/>
-                <w:noProof/>
-                <w:lang w:eastAsia="en-GB"/>
+                <w:rFonts w:eastAsiaTheme="minorEastAsia"/>
+                <w:noProof/>
+                <w:lang w:val="en-IN" w:eastAsia="en-IN"/>
               </w:rPr>
               <w:tab/>
             </w:r>
             <w:r>
               <w:rPr>
                 <w:rStyle w:val="Hyperlink"/>
-                <w:rFonts w:ascii="Times New Roman" w:eastAsia="Times New Roman" w:hAnsi="Times New Roman" w:cs="Times New Roman"/>
+                <w:rFonts w:eastAsia="Times New Roman" w:cs="Times New Roman"/>
                 <w:noProof/>
               </w:rPr>
               <w:t>Additional information relating to understanding the data (optional)</w:t>
             </w:r>
             <w:r>
               <w:rPr>
-                <w:rFonts w:ascii="Times New Roman" w:hAnsi="Times New Roman" w:cs="Times New Roman"/>
                 <w:noProof/>
                 <w:webHidden/>
               </w:rPr>
@@ -1623,7 +1533,6 @@
             </w:r>
             <w:r>
               <w:rPr>
-                <w:rFonts w:ascii="Times New Roman" w:hAnsi="Times New Roman" w:cs="Times New Roman"/>
                 <w:noProof/>
                 <w:webHidden/>
               </w:rPr>
@@ -1631,22 +1540,19 @@
             </w:r>
             <w:r>
               <w:rPr>
-                <w:rFonts w:ascii="Times New Roman" w:hAnsi="Times New Roman" w:cs="Times New Roman"/>
                 <w:noProof/>
                 <w:webHidden/>
               </w:rPr>
-              <w:instrText xml:space="preserve"> PAGEREF _Toc216286951 \h </w:instrText>
-            </w:r>
-            <w:r>
-              <w:rPr>
-                <w:rFonts w:ascii="Times New Roman" w:hAnsi="Times New Roman" w:cs="Times New Roman"/>
+              <w:instrText xml:space="preserve"> PAGEREF _Toc216291152 \h </w:instrText>
+            </w:r>
+            <w:r>
+              <w:rPr>
                 <w:noProof/>
                 <w:webHidden/>
               </w:rPr>
             </w:r>
             <w:r>
               <w:rPr>
-                <w:rFonts w:ascii="Times New Roman" w:hAnsi="Times New Roman" w:cs="Times New Roman"/>
                 <w:noProof/>
                 <w:webHidden/>
               </w:rPr>
@@ -1654,7 +1560,6 @@
             </w:r>
             <w:r>
               <w:rPr>
-                <w:rFonts w:ascii="Times New Roman" w:hAnsi="Times New Roman" w:cs="Times New Roman"/>
                 <w:noProof/>
                 <w:webHidden/>
               </w:rPr>
@@ -1662,7 +1567,6 @@
             </w:r>
             <w:r>
               <w:rPr>
-                <w:rFonts w:ascii="Times New Roman" w:hAnsi="Times New Roman" w:cs="Times New Roman"/>
                 <w:noProof/>
                 <w:webHidden/>
               </w:rPr>
@@ -1678,39 +1582,38 @@
               <w:tab w:val="right" w:leader="dot" w:pos="9016"/>
             </w:tabs>
             <w:rPr>
-              <w:rFonts w:ascii="Times New Roman" w:eastAsiaTheme="minorEastAsia" w:hAnsi="Times New Roman" w:cs="Times New Roman"/>
+              <w:rFonts w:eastAsiaTheme="minorEastAsia"/>
               <w:noProof/>
-              <w:lang w:eastAsia="en-GB"/>
+              <w:lang w:val="en-IN" w:eastAsia="en-IN"/>
             </w:rPr>
           </w:pPr>
-          <w:hyperlink w:anchor="_Toc216286952" w:history="1">
+          <w:hyperlink w:anchor="_Toc216291153" w:history="1">
             <w:r>
               <w:rPr>
                 <w:rStyle w:val="Hyperlink"/>
-                <w:rFonts w:ascii="Times New Roman" w:eastAsia="Times New Roman" w:hAnsi="Times New Roman" w:cs="Times New Roman"/>
+                <w:rFonts w:eastAsia="Times New Roman" w:cs="Times New Roman"/>
                 <w:noProof/>
               </w:rPr>
               <w:t>3.3</w:t>
             </w:r>
             <w:r>
               <w:rPr>
-                <w:rFonts w:ascii="Times New Roman" w:eastAsiaTheme="minorEastAsia" w:hAnsi="Times New Roman" w:cs="Times New Roman"/>
-                <w:noProof/>
-                <w:lang w:eastAsia="en-GB"/>
+                <w:rFonts w:eastAsiaTheme="minorEastAsia"/>
+                <w:noProof/>
+                <w:lang w:val="en-IN" w:eastAsia="en-IN"/>
               </w:rPr>
               <w:tab/>
             </w:r>
             <w:r>
               <w:rPr>
                 <w:rStyle w:val="Hyperlink"/>
-                <w:rFonts w:ascii="Times New Roman" w:eastAsia="Times New Roman" w:hAnsi="Times New Roman" w:cs="Times New Roman"/>
+                <w:rFonts w:eastAsia="Times New Roman" w:cs="Times New Roman"/>
                 <w:noProof/>
               </w:rPr>
               <w:t>Useful information for the data understanding</w:t>
             </w:r>
             <w:r>
               <w:rPr>
-                <w:rFonts w:ascii="Times New Roman" w:hAnsi="Times New Roman" w:cs="Times New Roman"/>
                 <w:noProof/>
                 <w:webHidden/>
               </w:rPr>
@@ -1718,7 +1621,6 @@
             </w:r>
             <w:r>
               <w:rPr>
-                <w:rFonts w:ascii="Times New Roman" w:hAnsi="Times New Roman" w:cs="Times New Roman"/>
                 <w:noProof/>
                 <w:webHidden/>
               </w:rPr>
@@ -1726,22 +1628,19 @@
             </w:r>
             <w:r>
               <w:rPr>
-                <w:rFonts w:ascii="Times New Roman" w:hAnsi="Times New Roman" w:cs="Times New Roman"/>
                 <w:noProof/>
                 <w:webHidden/>
               </w:rPr>
-              <w:instrText xml:space="preserve"> PAGEREF _Toc216286952 \h </w:instrText>
-            </w:r>
-            <w:r>
-              <w:rPr>
-                <w:rFonts w:ascii="Times New Roman" w:hAnsi="Times New Roman" w:cs="Times New Roman"/>
+              <w:instrText xml:space="preserve"> PAGEREF _Toc216291153 \h </w:instrText>
+            </w:r>
+            <w:r>
+              <w:rPr>
                 <w:noProof/>
                 <w:webHidden/>
               </w:rPr>
             </w:r>
             <w:r>
               <w:rPr>
-                <w:rFonts w:ascii="Times New Roman" w:hAnsi="Times New Roman" w:cs="Times New Roman"/>
                 <w:noProof/>
                 <w:webHidden/>
               </w:rPr>
@@ -1749,7 +1648,6 @@
             </w:r>
             <w:r>
               <w:rPr>
-                <w:rFonts w:ascii="Times New Roman" w:hAnsi="Times New Roman" w:cs="Times New Roman"/>
                 <w:noProof/>
                 <w:webHidden/>
               </w:rPr>
@@ -1757,7 +1655,6 @@
             </w:r>
             <w:r>
               <w:rPr>
-                <w:rFonts w:ascii="Times New Roman" w:hAnsi="Times New Roman" w:cs="Times New Roman"/>
                 <w:noProof/>
                 <w:webHidden/>
               </w:rPr>
@@ -1773,39 +1670,36 @@
               <w:tab w:val="right" w:leader="dot" w:pos="9016"/>
             </w:tabs>
             <w:rPr>
-              <w:rFonts w:ascii="Times New Roman" w:eastAsiaTheme="minorEastAsia" w:hAnsi="Times New Roman" w:cs="Times New Roman"/>
+              <w:rFonts w:eastAsiaTheme="minorEastAsia"/>
               <w:noProof/>
-              <w:lang w:eastAsia="en-GB"/>
+              <w:lang w:val="en-IN" w:eastAsia="en-IN"/>
             </w:rPr>
           </w:pPr>
-          <w:hyperlink w:anchor="_Toc216286953" w:history="1">
+          <w:hyperlink w:anchor="_Toc216291154" w:history="1">
             <w:r>
               <w:rPr>
                 <w:rStyle w:val="Hyperlink"/>
-                <w:rFonts w:ascii="Times New Roman" w:hAnsi="Times New Roman" w:cs="Times New Roman"/>
                 <w:noProof/>
               </w:rPr>
               <w:t>4.</w:t>
             </w:r>
             <w:r>
               <w:rPr>
-                <w:rFonts w:ascii="Times New Roman" w:eastAsiaTheme="minorEastAsia" w:hAnsi="Times New Roman" w:cs="Times New Roman"/>
-                <w:noProof/>
-                <w:lang w:eastAsia="en-GB"/>
+                <w:rFonts w:eastAsiaTheme="minorEastAsia"/>
+                <w:noProof/>
+                <w:lang w:val="en-IN" w:eastAsia="en-IN"/>
               </w:rPr>
               <w:tab/>
             </w:r>
             <w:r>
               <w:rPr>
                 <w:rStyle w:val="Hyperlink"/>
-                <w:rFonts w:ascii="Times New Roman" w:hAnsi="Times New Roman" w:cs="Times New Roman"/>
                 <w:noProof/>
               </w:rPr>
               <w:t>Analysis</w:t>
             </w:r>
             <w:r>
               <w:rPr>
-                <w:rFonts w:ascii="Times New Roman" w:hAnsi="Times New Roman" w:cs="Times New Roman"/>
                 <w:noProof/>
                 <w:webHidden/>
               </w:rPr>
@@ -1813,7 +1707,6 @@
             </w:r>
             <w:r>
               <w:rPr>
-                <w:rFonts w:ascii="Times New Roman" w:hAnsi="Times New Roman" w:cs="Times New Roman"/>
                 <w:noProof/>
                 <w:webHidden/>
               </w:rPr>
@@ -1821,22 +1714,19 @@
             </w:r>
             <w:r>
               <w:rPr>
-                <w:rFonts w:ascii="Times New Roman" w:hAnsi="Times New Roman" w:cs="Times New Roman"/>
                 <w:noProof/>
                 <w:webHidden/>
               </w:rPr>
-              <w:instrText xml:space="preserve"> PAGEREF _Toc216286953 \h </w:instrText>
-            </w:r>
-            <w:r>
-              <w:rPr>
-                <w:rFonts w:ascii="Times New Roman" w:hAnsi="Times New Roman" w:cs="Times New Roman"/>
+              <w:instrText xml:space="preserve"> PAGEREF _Toc216291154 \h </w:instrText>
+            </w:r>
+            <w:r>
+              <w:rPr>
                 <w:noProof/>
                 <w:webHidden/>
               </w:rPr>
             </w:r>
             <w:r>
               <w:rPr>
-                <w:rFonts w:ascii="Times New Roman" w:hAnsi="Times New Roman" w:cs="Times New Roman"/>
                 <w:noProof/>
                 <w:webHidden/>
               </w:rPr>
@@ -1844,7 +1734,6 @@
             </w:r>
             <w:r>
               <w:rPr>
-                <w:rFonts w:ascii="Times New Roman" w:hAnsi="Times New Roman" w:cs="Times New Roman"/>
                 <w:noProof/>
                 <w:webHidden/>
               </w:rPr>
@@ -1852,7 +1741,6 @@
             </w:r>
             <w:r>
               <w:rPr>
-                <w:rFonts w:ascii="Times New Roman" w:hAnsi="Times New Roman" w:cs="Times New Roman"/>
                 <w:noProof/>
                 <w:webHidden/>
               </w:rPr>
@@ -1867,33 +1755,21 @@
               <w:tab w:val="right" w:leader="dot" w:pos="9016"/>
             </w:tabs>
             <w:rPr>
-              <w:rFonts w:ascii="Times New Roman" w:eastAsiaTheme="minorEastAsia" w:hAnsi="Times New Roman" w:cs="Times New Roman"/>
+              <w:rFonts w:eastAsiaTheme="minorEastAsia"/>
               <w:noProof/>
-              <w:lang w:eastAsia="en-GB"/>
+              <w:lang w:val="en-IN" w:eastAsia="en-IN"/>
             </w:rPr>
           </w:pPr>
-          <w:hyperlink w:anchor="_Toc216286954" w:history="1">
+          <w:hyperlink w:anchor="_Toc216291155" w:history="1">
             <w:r>
               <w:rPr>
                 <w:rStyle w:val="Hyperlink"/>
-                <w:rFonts w:ascii="Times New Roman" w:hAnsi="Times New Roman" w:cs="Times New Roman"/>
-                <w:noProof/>
-              </w:rPr>
-              <w:t>4.1 Statistical test used to test the hypotheses and output (</w:t>
-            </w:r>
-            <w:r>
-              <w:rPr>
-                <w:rStyle w:val="Hyperlink"/>
-                <w:rFonts w:ascii="Times New Roman" w:hAnsi="Times New Roman" w:cs="Times New Roman"/>
-                <w:b/>
-                <w:bCs/>
-                <w:noProof/>
-              </w:rPr>
-              <w:t>75 words)</w:t>
-            </w:r>
-            <w:r>
-              <w:rPr>
-                <w:rFonts w:ascii="Times New Roman" w:hAnsi="Times New Roman" w:cs="Times New Roman"/>
+                <w:noProof/>
+              </w:rPr>
+              <w:t>4.1 Statistical test used to test the hypotheses and output</w:t>
+            </w:r>
+            <w:r>
+              <w:rPr>
                 <w:noProof/>
                 <w:webHidden/>
               </w:rPr>
@@ -1901,7 +1777,6 @@
             </w:r>
             <w:r>
               <w:rPr>
-                <w:rFonts w:ascii="Times New Roman" w:hAnsi="Times New Roman" w:cs="Times New Roman"/>
                 <w:noProof/>
                 <w:webHidden/>
               </w:rPr>
@@ -1909,22 +1784,19 @@
             </w:r>
             <w:r>
               <w:rPr>
-                <w:rFonts w:ascii="Times New Roman" w:hAnsi="Times New Roman" w:cs="Times New Roman"/>
                 <w:noProof/>
                 <w:webHidden/>
               </w:rPr>
-              <w:instrText xml:space="preserve"> PAGEREF _Toc216286954 \h </w:instrText>
-            </w:r>
-            <w:r>
-              <w:rPr>
-                <w:rFonts w:ascii="Times New Roman" w:hAnsi="Times New Roman" w:cs="Times New Roman"/>
+              <w:instrText xml:space="preserve"> PAGEREF _Toc216291155 \h </w:instrText>
+            </w:r>
+            <w:r>
+              <w:rPr>
                 <w:noProof/>
                 <w:webHidden/>
               </w:rPr>
             </w:r>
             <w:r>
               <w:rPr>
-                <w:rFonts w:ascii="Times New Roman" w:hAnsi="Times New Roman" w:cs="Times New Roman"/>
                 <w:noProof/>
                 <w:webHidden/>
               </w:rPr>
@@ -1932,7 +1804,6 @@
             </w:r>
             <w:r>
               <w:rPr>
-                <w:rFonts w:ascii="Times New Roman" w:hAnsi="Times New Roman" w:cs="Times New Roman"/>
                 <w:noProof/>
                 <w:webHidden/>
               </w:rPr>
@@ -1940,7 +1811,6 @@
             </w:r>
             <w:r>
               <w:rPr>
-                <w:rFonts w:ascii="Times New Roman" w:hAnsi="Times New Roman" w:cs="Times New Roman"/>
                 <w:noProof/>
                 <w:webHidden/>
               </w:rPr>
@@ -1955,33 +1825,21 @@
               <w:tab w:val="right" w:leader="dot" w:pos="9016"/>
             </w:tabs>
             <w:rPr>
-              <w:rFonts w:ascii="Times New Roman" w:eastAsiaTheme="minorEastAsia" w:hAnsi="Times New Roman" w:cs="Times New Roman"/>
+              <w:rFonts w:eastAsiaTheme="minorEastAsia"/>
               <w:noProof/>
-              <w:lang w:eastAsia="en-GB"/>
+              <w:lang w:val="en-IN" w:eastAsia="en-IN"/>
             </w:rPr>
           </w:pPr>
-          <w:hyperlink w:anchor="_Toc216286955" w:history="1">
+          <w:hyperlink w:anchor="_Toc216291156" w:history="1">
             <w:r>
               <w:rPr>
                 <w:rStyle w:val="Hyperlink"/>
-                <w:rFonts w:ascii="Times New Roman" w:hAnsi="Times New Roman" w:cs="Times New Roman"/>
-                <w:noProof/>
-              </w:rPr>
-              <w:t>4.2 The null hypothesis is rejected /not rejected based on the p-value (</w:t>
-            </w:r>
-            <w:r>
-              <w:rPr>
-                <w:rStyle w:val="Hyperlink"/>
-                <w:rFonts w:ascii="Times New Roman" w:hAnsi="Times New Roman" w:cs="Times New Roman"/>
-                <w:b/>
-                <w:bCs/>
-                <w:noProof/>
-              </w:rPr>
-              <w:t>100 words)</w:t>
-            </w:r>
-            <w:r>
-              <w:rPr>
-                <w:rFonts w:ascii="Times New Roman" w:hAnsi="Times New Roman" w:cs="Times New Roman"/>
+                <w:noProof/>
+              </w:rPr>
+              <w:t>4.2 The null hypothesis is rejected /not rejected based on the p-value</w:t>
+            </w:r>
+            <w:r>
+              <w:rPr>
                 <w:noProof/>
                 <w:webHidden/>
               </w:rPr>
@@ -1989,7 +1847,6 @@
             </w:r>
             <w:r>
               <w:rPr>
-                <w:rFonts w:ascii="Times New Roman" w:hAnsi="Times New Roman" w:cs="Times New Roman"/>
                 <w:noProof/>
                 <w:webHidden/>
               </w:rPr>
@@ -1997,22 +1854,19 @@
             </w:r>
             <w:r>
               <w:rPr>
-                <w:rFonts w:ascii="Times New Roman" w:hAnsi="Times New Roman" w:cs="Times New Roman"/>
                 <w:noProof/>
                 <w:webHidden/>
               </w:rPr>
-              <w:instrText xml:space="preserve"> PAGEREF _Toc216286955 \h </w:instrText>
-            </w:r>
-            <w:r>
-              <w:rPr>
-                <w:rFonts w:ascii="Times New Roman" w:hAnsi="Times New Roman" w:cs="Times New Roman"/>
+              <w:instrText xml:space="preserve"> PAGEREF _Toc216291156 \h </w:instrText>
+            </w:r>
+            <w:r>
+              <w:rPr>
                 <w:noProof/>
                 <w:webHidden/>
               </w:rPr>
             </w:r>
             <w:r>
               <w:rPr>
-                <w:rFonts w:ascii="Times New Roman" w:hAnsi="Times New Roman" w:cs="Times New Roman"/>
                 <w:noProof/>
                 <w:webHidden/>
               </w:rPr>
@@ -2020,15 +1874,13 @@
             </w:r>
             <w:r>
               <w:rPr>
-                <w:rFonts w:ascii="Times New Roman" w:hAnsi="Times New Roman" w:cs="Times New Roman"/>
                 <w:noProof/>
                 <w:webHidden/>
               </w:rPr>
-              <w:t>6</w:t>
-            </w:r>
-            <w:r>
-              <w:rPr>
-                <w:rFonts w:ascii="Times New Roman" w:hAnsi="Times New Roman" w:cs="Times New Roman"/>
+              <w:t>7</w:t>
+            </w:r>
+            <w:r>
+              <w:rPr>
                 <w:noProof/>
                 <w:webHidden/>
               </w:rPr>
@@ -2044,39 +1896,36 @@
               <w:tab w:val="right" w:leader="dot" w:pos="9016"/>
             </w:tabs>
             <w:rPr>
-              <w:rFonts w:ascii="Times New Roman" w:eastAsiaTheme="minorEastAsia" w:hAnsi="Times New Roman" w:cs="Times New Roman"/>
+              <w:rFonts w:eastAsiaTheme="minorEastAsia"/>
               <w:noProof/>
-              <w:lang w:eastAsia="en-GB"/>
+              <w:lang w:val="en-IN" w:eastAsia="en-IN"/>
             </w:rPr>
           </w:pPr>
-          <w:hyperlink w:anchor="_Toc216286956" w:history="1">
+          <w:hyperlink w:anchor="_Toc216291157" w:history="1">
             <w:r>
               <w:rPr>
                 <w:rStyle w:val="Hyperlink"/>
-                <w:rFonts w:ascii="Times New Roman" w:hAnsi="Times New Roman" w:cs="Times New Roman"/>
                 <w:noProof/>
               </w:rPr>
               <w:t>5.</w:t>
             </w:r>
             <w:r>
               <w:rPr>
-                <w:rFonts w:ascii="Times New Roman" w:eastAsiaTheme="minorEastAsia" w:hAnsi="Times New Roman" w:cs="Times New Roman"/>
-                <w:noProof/>
-                <w:lang w:eastAsia="en-GB"/>
+                <w:rFonts w:eastAsiaTheme="minorEastAsia"/>
+                <w:noProof/>
+                <w:lang w:val="en-IN" w:eastAsia="en-IN"/>
               </w:rPr>
               <w:tab/>
             </w:r>
             <w:r>
               <w:rPr>
                 <w:rStyle w:val="Hyperlink"/>
-                <w:rFonts w:ascii="Times New Roman" w:hAnsi="Times New Roman" w:cs="Times New Roman"/>
                 <w:noProof/>
               </w:rPr>
               <w:t>Evaluation – group’s experience at 7COM1079</w:t>
             </w:r>
             <w:r>
               <w:rPr>
-                <w:rFonts w:ascii="Times New Roman" w:hAnsi="Times New Roman" w:cs="Times New Roman"/>
                 <w:noProof/>
                 <w:webHidden/>
               </w:rPr>
@@ -2084,7 +1933,6 @@
             </w:r>
             <w:r>
               <w:rPr>
-                <w:rFonts w:ascii="Times New Roman" w:hAnsi="Times New Roman" w:cs="Times New Roman"/>
                 <w:noProof/>
                 <w:webHidden/>
               </w:rPr>
@@ -2092,22 +1940,19 @@
             </w:r>
             <w:r>
               <w:rPr>
-                <w:rFonts w:ascii="Times New Roman" w:hAnsi="Times New Roman" w:cs="Times New Roman"/>
                 <w:noProof/>
                 <w:webHidden/>
               </w:rPr>
-              <w:instrText xml:space="preserve"> PAGEREF _Toc216286956 \h </w:instrText>
-            </w:r>
-            <w:r>
-              <w:rPr>
-                <w:rFonts w:ascii="Times New Roman" w:hAnsi="Times New Roman" w:cs="Times New Roman"/>
+              <w:instrText xml:space="preserve"> PAGEREF _Toc216291157 \h </w:instrText>
+            </w:r>
+            <w:r>
+              <w:rPr>
                 <w:noProof/>
                 <w:webHidden/>
               </w:rPr>
             </w:r>
             <w:r>
               <w:rPr>
-                <w:rFonts w:ascii="Times New Roman" w:hAnsi="Times New Roman" w:cs="Times New Roman"/>
                 <w:noProof/>
                 <w:webHidden/>
               </w:rPr>
@@ -2115,7 +1960,6 @@
             </w:r>
             <w:r>
               <w:rPr>
-                <w:rFonts w:ascii="Times New Roman" w:hAnsi="Times New Roman" w:cs="Times New Roman"/>
                 <w:noProof/>
                 <w:webHidden/>
               </w:rPr>
@@ -2123,7 +1967,6 @@
             </w:r>
             <w:r>
               <w:rPr>
-                <w:rFonts w:ascii="Times New Roman" w:hAnsi="Times New Roman" w:cs="Times New Roman"/>
                 <w:noProof/>
                 <w:webHidden/>
               </w:rPr>
@@ -2139,39 +1982,36 @@
               <w:tab w:val="right" w:leader="dot" w:pos="9016"/>
             </w:tabs>
             <w:rPr>
-              <w:rFonts w:ascii="Times New Roman" w:eastAsiaTheme="minorEastAsia" w:hAnsi="Times New Roman" w:cs="Times New Roman"/>
+              <w:rFonts w:eastAsiaTheme="minorEastAsia"/>
               <w:noProof/>
-              <w:lang w:eastAsia="en-GB"/>
+              <w:lang w:val="en-IN" w:eastAsia="en-IN"/>
             </w:rPr>
           </w:pPr>
-          <w:hyperlink w:anchor="_Toc216286957" w:history="1">
+          <w:hyperlink w:anchor="_Toc216291158" w:history="1">
             <w:r>
               <w:rPr>
                 <w:rStyle w:val="Hyperlink"/>
-                <w:rFonts w:ascii="Times New Roman" w:hAnsi="Times New Roman" w:cs="Times New Roman"/>
                 <w:noProof/>
               </w:rPr>
               <w:t>5.1</w:t>
             </w:r>
             <w:r>
               <w:rPr>
-                <w:rFonts w:ascii="Times New Roman" w:eastAsiaTheme="minorEastAsia" w:hAnsi="Times New Roman" w:cs="Times New Roman"/>
-                <w:noProof/>
-                <w:lang w:eastAsia="en-GB"/>
+                <w:rFonts w:eastAsiaTheme="minorEastAsia"/>
+                <w:noProof/>
+                <w:lang w:val="en-IN" w:eastAsia="en-IN"/>
               </w:rPr>
               <w:tab/>
             </w:r>
             <w:r>
               <w:rPr>
                 <w:rStyle w:val="Hyperlink"/>
-                <w:rFonts w:ascii="Times New Roman" w:hAnsi="Times New Roman" w:cs="Times New Roman"/>
                 <w:noProof/>
               </w:rPr>
               <w:t>What went well</w:t>
             </w:r>
             <w:r>
               <w:rPr>
-                <w:rFonts w:ascii="Times New Roman" w:hAnsi="Times New Roman" w:cs="Times New Roman"/>
                 <w:noProof/>
                 <w:webHidden/>
               </w:rPr>
@@ -2179,7 +2019,6 @@
             </w:r>
             <w:r>
               <w:rPr>
-                <w:rFonts w:ascii="Times New Roman" w:hAnsi="Times New Roman" w:cs="Times New Roman"/>
                 <w:noProof/>
                 <w:webHidden/>
               </w:rPr>
@@ -2187,22 +2026,19 @@
             </w:r>
             <w:r>
               <w:rPr>
-                <w:rFonts w:ascii="Times New Roman" w:hAnsi="Times New Roman" w:cs="Times New Roman"/>
                 <w:noProof/>
                 <w:webHidden/>
               </w:rPr>
-              <w:instrText xml:space="preserve"> PAGEREF _Toc216286957 \h </w:instrText>
-            </w:r>
-            <w:r>
-              <w:rPr>
-                <w:rFonts w:ascii="Times New Roman" w:hAnsi="Times New Roman" w:cs="Times New Roman"/>
+              <w:instrText xml:space="preserve"> PAGEREF _Toc216291158 \h </w:instrText>
+            </w:r>
+            <w:r>
+              <w:rPr>
                 <w:noProof/>
                 <w:webHidden/>
               </w:rPr>
             </w:r>
             <w:r>
               <w:rPr>
-                <w:rFonts w:ascii="Times New Roman" w:hAnsi="Times New Roman" w:cs="Times New Roman"/>
                 <w:noProof/>
                 <w:webHidden/>
               </w:rPr>
@@ -2210,7 +2046,6 @@
             </w:r>
             <w:r>
               <w:rPr>
-                <w:rFonts w:ascii="Times New Roman" w:hAnsi="Times New Roman" w:cs="Times New Roman"/>
                 <w:noProof/>
                 <w:webHidden/>
               </w:rPr>
@@ -2218,7 +2053,6 @@
             </w:r>
             <w:r>
               <w:rPr>
-                <w:rFonts w:ascii="Times New Roman" w:hAnsi="Times New Roman" w:cs="Times New Roman"/>
                 <w:noProof/>
                 <w:webHidden/>
               </w:rPr>
@@ -2234,39 +2068,38 @@
               <w:tab w:val="right" w:leader="dot" w:pos="9016"/>
             </w:tabs>
             <w:rPr>
-              <w:rFonts w:ascii="Times New Roman" w:eastAsiaTheme="minorEastAsia" w:hAnsi="Times New Roman" w:cs="Times New Roman"/>
+              <w:rFonts w:eastAsiaTheme="minorEastAsia"/>
               <w:noProof/>
-              <w:lang w:eastAsia="en-GB"/>
+              <w:lang w:val="en-IN" w:eastAsia="en-IN"/>
             </w:rPr>
           </w:pPr>
-          <w:hyperlink w:anchor="_Toc216286958" w:history="1">
+          <w:hyperlink w:anchor="_Toc216291159" w:history="1">
             <w:r>
               <w:rPr>
                 <w:rStyle w:val="Hyperlink"/>
-                <w:rFonts w:ascii="Times New Roman" w:eastAsia="Times New Roman" w:hAnsi="Times New Roman" w:cs="Times New Roman"/>
+                <w:rFonts w:eastAsia="Times New Roman" w:cs="Times New Roman"/>
                 <w:noProof/>
               </w:rPr>
               <w:t>5.2</w:t>
             </w:r>
             <w:r>
               <w:rPr>
-                <w:rFonts w:ascii="Times New Roman" w:eastAsiaTheme="minorEastAsia" w:hAnsi="Times New Roman" w:cs="Times New Roman"/>
-                <w:noProof/>
-                <w:lang w:eastAsia="en-GB"/>
+                <w:rFonts w:eastAsiaTheme="minorEastAsia"/>
+                <w:noProof/>
+                <w:lang w:val="en-IN" w:eastAsia="en-IN"/>
               </w:rPr>
               <w:tab/>
             </w:r>
             <w:r>
               <w:rPr>
                 <w:rStyle w:val="Hyperlink"/>
-                <w:rFonts w:ascii="Times New Roman" w:eastAsia="Times New Roman" w:hAnsi="Times New Roman" w:cs="Times New Roman"/>
+                <w:rFonts w:eastAsia="Times New Roman" w:cs="Times New Roman"/>
                 <w:noProof/>
               </w:rPr>
               <w:t>Points for improvement</w:t>
             </w:r>
             <w:r>
               <w:rPr>
-                <w:rFonts w:ascii="Times New Roman" w:hAnsi="Times New Roman" w:cs="Times New Roman"/>
                 <w:noProof/>
                 <w:webHidden/>
               </w:rPr>
@@ -2274,7 +2107,6 @@
             </w:r>
             <w:r>
               <w:rPr>
-                <w:rFonts w:ascii="Times New Roman" w:hAnsi="Times New Roman" w:cs="Times New Roman"/>
                 <w:noProof/>
                 <w:webHidden/>
               </w:rPr>
@@ -2282,22 +2114,19 @@
             </w:r>
             <w:r>
               <w:rPr>
-                <w:rFonts w:ascii="Times New Roman" w:hAnsi="Times New Roman" w:cs="Times New Roman"/>
                 <w:noProof/>
                 <w:webHidden/>
               </w:rPr>
-              <w:instrText xml:space="preserve"> PAGEREF _Toc216286958 \h </w:instrText>
-            </w:r>
-            <w:r>
-              <w:rPr>
-                <w:rFonts w:ascii="Times New Roman" w:hAnsi="Times New Roman" w:cs="Times New Roman"/>
+              <w:instrText xml:space="preserve"> PAGEREF _Toc216291159 \h </w:instrText>
+            </w:r>
+            <w:r>
+              <w:rPr>
                 <w:noProof/>
                 <w:webHidden/>
               </w:rPr>
             </w:r>
             <w:r>
               <w:rPr>
-                <w:rFonts w:ascii="Times New Roman" w:hAnsi="Times New Roman" w:cs="Times New Roman"/>
                 <w:noProof/>
                 <w:webHidden/>
               </w:rPr>
@@ -2305,7 +2134,6 @@
             </w:r>
             <w:r>
               <w:rPr>
-                <w:rFonts w:ascii="Times New Roman" w:hAnsi="Times New Roman" w:cs="Times New Roman"/>
                 <w:noProof/>
                 <w:webHidden/>
               </w:rPr>
@@ -2313,7 +2141,6 @@
             </w:r>
             <w:r>
               <w:rPr>
-                <w:rFonts w:ascii="Times New Roman" w:hAnsi="Times New Roman" w:cs="Times New Roman"/>
                 <w:noProof/>
                 <w:webHidden/>
               </w:rPr>
@@ -2329,39 +2156,38 @@
               <w:tab w:val="right" w:leader="dot" w:pos="9016"/>
             </w:tabs>
             <w:rPr>
-              <w:rFonts w:ascii="Times New Roman" w:eastAsiaTheme="minorEastAsia" w:hAnsi="Times New Roman" w:cs="Times New Roman"/>
+              <w:rFonts w:eastAsiaTheme="minorEastAsia"/>
               <w:noProof/>
-              <w:lang w:eastAsia="en-GB"/>
+              <w:lang w:val="en-IN" w:eastAsia="en-IN"/>
             </w:rPr>
           </w:pPr>
-          <w:hyperlink w:anchor="_Toc216286959" w:history="1">
+          <w:hyperlink w:anchor="_Toc216291160" w:history="1">
             <w:r>
               <w:rPr>
                 <w:rStyle w:val="Hyperlink"/>
-                <w:rFonts w:ascii="Times New Roman" w:eastAsia="Times New Roman" w:hAnsi="Times New Roman" w:cs="Times New Roman"/>
+                <w:rFonts w:eastAsia="Times New Roman" w:cs="Times New Roman"/>
                 <w:noProof/>
               </w:rPr>
               <w:t>5.3</w:t>
             </w:r>
             <w:r>
               <w:rPr>
-                <w:rFonts w:ascii="Times New Roman" w:eastAsiaTheme="minorEastAsia" w:hAnsi="Times New Roman" w:cs="Times New Roman"/>
-                <w:noProof/>
-                <w:lang w:eastAsia="en-GB"/>
+                <w:rFonts w:eastAsiaTheme="minorEastAsia"/>
+                <w:noProof/>
+                <w:lang w:val="en-IN" w:eastAsia="en-IN"/>
               </w:rPr>
               <w:tab/>
             </w:r>
             <w:r>
               <w:rPr>
                 <w:rStyle w:val="Hyperlink"/>
-                <w:rFonts w:ascii="Times New Roman" w:eastAsia="Times New Roman" w:hAnsi="Times New Roman" w:cs="Times New Roman"/>
+                <w:rFonts w:eastAsia="Times New Roman" w:cs="Times New Roman"/>
                 <w:noProof/>
               </w:rPr>
               <w:t>Group’s time management</w:t>
             </w:r>
             <w:r>
               <w:rPr>
-                <w:rFonts w:ascii="Times New Roman" w:hAnsi="Times New Roman" w:cs="Times New Roman"/>
                 <w:noProof/>
                 <w:webHidden/>
               </w:rPr>
@@ -2369,7 +2195,6 @@
             </w:r>
             <w:r>
               <w:rPr>
-                <w:rFonts w:ascii="Times New Roman" w:hAnsi="Times New Roman" w:cs="Times New Roman"/>
                 <w:noProof/>
                 <w:webHidden/>
               </w:rPr>
@@ -2377,22 +2202,19 @@
             </w:r>
             <w:r>
               <w:rPr>
-                <w:rFonts w:ascii="Times New Roman" w:hAnsi="Times New Roman" w:cs="Times New Roman"/>
                 <w:noProof/>
                 <w:webHidden/>
               </w:rPr>
-              <w:instrText xml:space="preserve"> PAGEREF _Toc216286959 \h </w:instrText>
-            </w:r>
-            <w:r>
-              <w:rPr>
-                <w:rFonts w:ascii="Times New Roman" w:hAnsi="Times New Roman" w:cs="Times New Roman"/>
+              <w:instrText xml:space="preserve"> PAGEREF _Toc216291160 \h </w:instrText>
+            </w:r>
+            <w:r>
+              <w:rPr>
                 <w:noProof/>
                 <w:webHidden/>
               </w:rPr>
             </w:r>
             <w:r>
               <w:rPr>
-                <w:rFonts w:ascii="Times New Roman" w:hAnsi="Times New Roman" w:cs="Times New Roman"/>
                 <w:noProof/>
                 <w:webHidden/>
               </w:rPr>
@@ -2400,7 +2222,6 @@
             </w:r>
             <w:r>
               <w:rPr>
-                <w:rFonts w:ascii="Times New Roman" w:hAnsi="Times New Roman" w:cs="Times New Roman"/>
                 <w:noProof/>
                 <w:webHidden/>
               </w:rPr>
@@ -2408,7 +2229,6 @@
             </w:r>
             <w:r>
               <w:rPr>
-                <w:rFonts w:ascii="Times New Roman" w:hAnsi="Times New Roman" w:cs="Times New Roman"/>
                 <w:noProof/>
                 <w:webHidden/>
               </w:rPr>
@@ -2424,39 +2244,38 @@
               <w:tab w:val="right" w:leader="dot" w:pos="9016"/>
             </w:tabs>
             <w:rPr>
-              <w:rFonts w:ascii="Times New Roman" w:eastAsiaTheme="minorEastAsia" w:hAnsi="Times New Roman" w:cs="Times New Roman"/>
+              <w:rFonts w:eastAsiaTheme="minorEastAsia"/>
               <w:noProof/>
-              <w:lang w:eastAsia="en-GB"/>
+              <w:lang w:val="en-IN" w:eastAsia="en-IN"/>
             </w:rPr>
           </w:pPr>
-          <w:hyperlink w:anchor="_Toc216286960" w:history="1">
+          <w:hyperlink w:anchor="_Toc216291161" w:history="1">
             <w:r>
               <w:rPr>
                 <w:rStyle w:val="Hyperlink"/>
-                <w:rFonts w:ascii="Times New Roman" w:eastAsia="Times New Roman" w:hAnsi="Times New Roman" w:cs="Times New Roman"/>
+                <w:rFonts w:eastAsia="Times New Roman" w:cs="Times New Roman"/>
                 <w:noProof/>
               </w:rPr>
               <w:t>5.4</w:t>
             </w:r>
             <w:r>
               <w:rPr>
-                <w:rFonts w:ascii="Times New Roman" w:eastAsiaTheme="minorEastAsia" w:hAnsi="Times New Roman" w:cs="Times New Roman"/>
-                <w:noProof/>
-                <w:lang w:eastAsia="en-GB"/>
+                <w:rFonts w:eastAsiaTheme="minorEastAsia"/>
+                <w:noProof/>
+                <w:lang w:val="en-IN" w:eastAsia="en-IN"/>
               </w:rPr>
               <w:tab/>
             </w:r>
             <w:r>
               <w:rPr>
                 <w:rStyle w:val="Hyperlink"/>
-                <w:rFonts w:ascii="Times New Roman" w:eastAsia="Times New Roman" w:hAnsi="Times New Roman" w:cs="Times New Roman"/>
+                <w:rFonts w:eastAsia="Times New Roman" w:cs="Times New Roman"/>
                 <w:noProof/>
               </w:rPr>
               <w:t>Project’s overall judgement</w:t>
             </w:r>
             <w:r>
               <w:rPr>
-                <w:rFonts w:ascii="Times New Roman" w:hAnsi="Times New Roman" w:cs="Times New Roman"/>
                 <w:noProof/>
                 <w:webHidden/>
               </w:rPr>
@@ -2464,7 +2283,6 @@
             </w:r>
             <w:r>
               <w:rPr>
-                <w:rFonts w:ascii="Times New Roman" w:hAnsi="Times New Roman" w:cs="Times New Roman"/>
                 <w:noProof/>
                 <w:webHidden/>
               </w:rPr>
@@ -2472,22 +2290,19 @@
             </w:r>
             <w:r>
               <w:rPr>
-                <w:rFonts w:ascii="Times New Roman" w:hAnsi="Times New Roman" w:cs="Times New Roman"/>
                 <w:noProof/>
                 <w:webHidden/>
               </w:rPr>
-              <w:instrText xml:space="preserve"> PAGEREF _Toc216286960 \h </w:instrText>
-            </w:r>
-            <w:r>
-              <w:rPr>
-                <w:rFonts w:ascii="Times New Roman" w:hAnsi="Times New Roman" w:cs="Times New Roman"/>
+              <w:instrText xml:space="preserve"> PAGEREF _Toc216291161 \h </w:instrText>
+            </w:r>
+            <w:r>
+              <w:rPr>
                 <w:noProof/>
                 <w:webHidden/>
               </w:rPr>
             </w:r>
             <w:r>
               <w:rPr>
-                <w:rFonts w:ascii="Times New Roman" w:hAnsi="Times New Roman" w:cs="Times New Roman"/>
                 <w:noProof/>
                 <w:webHidden/>
               </w:rPr>
@@ -2495,7 +2310,6 @@
             </w:r>
             <w:r>
               <w:rPr>
-                <w:rFonts w:ascii="Times New Roman" w:hAnsi="Times New Roman" w:cs="Times New Roman"/>
                 <w:noProof/>
                 <w:webHidden/>
               </w:rPr>
@@ -2503,7 +2317,6 @@
             </w:r>
             <w:r>
               <w:rPr>
-                <w:rFonts w:ascii="Times New Roman" w:hAnsi="Times New Roman" w:cs="Times New Roman"/>
                 <w:noProof/>
                 <w:webHidden/>
               </w:rPr>
@@ -2519,39 +2332,38 @@
               <w:tab w:val="right" w:leader="dot" w:pos="9016"/>
             </w:tabs>
             <w:rPr>
-              <w:rFonts w:ascii="Times New Roman" w:eastAsiaTheme="minorEastAsia" w:hAnsi="Times New Roman" w:cs="Times New Roman"/>
+              <w:rFonts w:eastAsiaTheme="minorEastAsia"/>
               <w:noProof/>
-              <w:lang w:eastAsia="en-GB"/>
+              <w:lang w:val="en-IN" w:eastAsia="en-IN"/>
             </w:rPr>
           </w:pPr>
-          <w:hyperlink w:anchor="_Toc216286961" w:history="1">
+          <w:hyperlink w:anchor="_Toc216291162" w:history="1">
             <w:r>
               <w:rPr>
                 <w:rStyle w:val="Hyperlink"/>
-                <w:rFonts w:ascii="Times New Roman" w:eastAsia="Times New Roman" w:hAnsi="Times New Roman" w:cs="Times New Roman"/>
+                <w:rFonts w:eastAsia="Times New Roman" w:cs="Times New Roman"/>
                 <w:noProof/>
               </w:rPr>
               <w:t>5.5</w:t>
             </w:r>
             <w:r>
               <w:rPr>
-                <w:rFonts w:ascii="Times New Roman" w:eastAsiaTheme="minorEastAsia" w:hAnsi="Times New Roman" w:cs="Times New Roman"/>
-                <w:noProof/>
-                <w:lang w:eastAsia="en-GB"/>
+                <w:rFonts w:eastAsiaTheme="minorEastAsia"/>
+                <w:noProof/>
+                <w:lang w:val="en-IN" w:eastAsia="en-IN"/>
               </w:rPr>
               <w:tab/>
             </w:r>
             <w:r>
               <w:rPr>
                 <w:rStyle w:val="Hyperlink"/>
-                <w:rFonts w:ascii="Times New Roman" w:eastAsia="Times New Roman" w:hAnsi="Times New Roman" w:cs="Times New Roman"/>
+                <w:rFonts w:eastAsia="Times New Roman" w:cs="Times New Roman"/>
                 <w:noProof/>
               </w:rPr>
               <w:t>Comment on the GitHub log output</w:t>
             </w:r>
             <w:r>
               <w:rPr>
-                <w:rFonts w:ascii="Times New Roman" w:hAnsi="Times New Roman" w:cs="Times New Roman"/>
                 <w:noProof/>
                 <w:webHidden/>
               </w:rPr>
@@ -2559,7 +2371,6 @@
             </w:r>
             <w:r>
               <w:rPr>
-                <w:rFonts w:ascii="Times New Roman" w:hAnsi="Times New Roman" w:cs="Times New Roman"/>
                 <w:noProof/>
                 <w:webHidden/>
               </w:rPr>
@@ -2567,22 +2378,19 @@
             </w:r>
             <w:r>
               <w:rPr>
-                <w:rFonts w:ascii="Times New Roman" w:hAnsi="Times New Roman" w:cs="Times New Roman"/>
                 <w:noProof/>
                 <w:webHidden/>
               </w:rPr>
-              <w:instrText xml:space="preserve"> PAGEREF _Toc216286961 \h </w:instrText>
-            </w:r>
-            <w:r>
-              <w:rPr>
-                <w:rFonts w:ascii="Times New Roman" w:hAnsi="Times New Roman" w:cs="Times New Roman"/>
+              <w:instrText xml:space="preserve"> PAGEREF _Toc216291162 \h </w:instrText>
+            </w:r>
+            <w:r>
+              <w:rPr>
                 <w:noProof/>
                 <w:webHidden/>
               </w:rPr>
             </w:r>
             <w:r>
               <w:rPr>
-                <w:rFonts w:ascii="Times New Roman" w:hAnsi="Times New Roman" w:cs="Times New Roman"/>
                 <w:noProof/>
                 <w:webHidden/>
               </w:rPr>
@@ -2590,7 +2398,6 @@
             </w:r>
             <w:r>
               <w:rPr>
-                <w:rFonts w:ascii="Times New Roman" w:hAnsi="Times New Roman" w:cs="Times New Roman"/>
                 <w:noProof/>
                 <w:webHidden/>
               </w:rPr>
@@ -2598,7 +2405,6 @@
             </w:r>
             <w:r>
               <w:rPr>
-                <w:rFonts w:ascii="Times New Roman" w:hAnsi="Times New Roman" w:cs="Times New Roman"/>
                 <w:noProof/>
                 <w:webHidden/>
               </w:rPr>
@@ -2614,39 +2420,36 @@
               <w:tab w:val="right" w:leader="dot" w:pos="9016"/>
             </w:tabs>
             <w:rPr>
-              <w:rFonts w:ascii="Times New Roman" w:eastAsiaTheme="minorEastAsia" w:hAnsi="Times New Roman" w:cs="Times New Roman"/>
+              <w:rFonts w:eastAsiaTheme="minorEastAsia"/>
               <w:noProof/>
-              <w:lang w:eastAsia="en-GB"/>
+              <w:lang w:val="en-IN" w:eastAsia="en-IN"/>
             </w:rPr>
           </w:pPr>
-          <w:hyperlink w:anchor="_Toc216286962" w:history="1">
+          <w:hyperlink w:anchor="_Toc216291163" w:history="1">
             <w:r>
               <w:rPr>
                 <w:rStyle w:val="Hyperlink"/>
-                <w:rFonts w:ascii="Times New Roman" w:hAnsi="Times New Roman" w:cs="Times New Roman"/>
                 <w:noProof/>
               </w:rPr>
               <w:t>6.</w:t>
             </w:r>
             <w:r>
               <w:rPr>
-                <w:rFonts w:ascii="Times New Roman" w:eastAsiaTheme="minorEastAsia" w:hAnsi="Times New Roman" w:cs="Times New Roman"/>
-                <w:noProof/>
-                <w:lang w:eastAsia="en-GB"/>
+                <w:rFonts w:eastAsiaTheme="minorEastAsia"/>
+                <w:noProof/>
+                <w:lang w:val="en-IN" w:eastAsia="en-IN"/>
               </w:rPr>
               <w:tab/>
             </w:r>
             <w:r>
               <w:rPr>
                 <w:rStyle w:val="Hyperlink"/>
-                <w:rFonts w:ascii="Times New Roman" w:hAnsi="Times New Roman" w:cs="Times New Roman"/>
                 <w:noProof/>
               </w:rPr>
               <w:t>Conclusions</w:t>
             </w:r>
             <w:r>
               <w:rPr>
-                <w:rFonts w:ascii="Times New Roman" w:hAnsi="Times New Roman" w:cs="Times New Roman"/>
                 <w:noProof/>
                 <w:webHidden/>
               </w:rPr>
@@ -2654,7 +2457,6 @@
             </w:r>
             <w:r>
               <w:rPr>
-                <w:rFonts w:ascii="Times New Roman" w:hAnsi="Times New Roman" w:cs="Times New Roman"/>
                 <w:noProof/>
                 <w:webHidden/>
               </w:rPr>
@@ -2662,22 +2464,19 @@
             </w:r>
             <w:r>
               <w:rPr>
-                <w:rFonts w:ascii="Times New Roman" w:hAnsi="Times New Roman" w:cs="Times New Roman"/>
                 <w:noProof/>
                 <w:webHidden/>
               </w:rPr>
-              <w:instrText xml:space="preserve"> PAGEREF _Toc216286962 \h </w:instrText>
-            </w:r>
-            <w:r>
-              <w:rPr>
-                <w:rFonts w:ascii="Times New Roman" w:hAnsi="Times New Roman" w:cs="Times New Roman"/>
+              <w:instrText xml:space="preserve"> PAGEREF _Toc216291163 \h </w:instrText>
+            </w:r>
+            <w:r>
+              <w:rPr>
                 <w:noProof/>
                 <w:webHidden/>
               </w:rPr>
             </w:r>
             <w:r>
               <w:rPr>
-                <w:rFonts w:ascii="Times New Roman" w:hAnsi="Times New Roman" w:cs="Times New Roman"/>
                 <w:noProof/>
                 <w:webHidden/>
               </w:rPr>
@@ -2685,7 +2484,6 @@
             </w:r>
             <w:r>
               <w:rPr>
-                <w:rFonts w:ascii="Times New Roman" w:hAnsi="Times New Roman" w:cs="Times New Roman"/>
                 <w:noProof/>
                 <w:webHidden/>
               </w:rPr>
@@ -2693,7 +2491,6 @@
             </w:r>
             <w:r>
               <w:rPr>
-                <w:rFonts w:ascii="Times New Roman" w:hAnsi="Times New Roman" w:cs="Times New Roman"/>
                 <w:noProof/>
                 <w:webHidden/>
               </w:rPr>
@@ -2709,39 +2506,36 @@
               <w:tab w:val="right" w:leader="dot" w:pos="9016"/>
             </w:tabs>
             <w:rPr>
-              <w:rFonts w:ascii="Times New Roman" w:eastAsiaTheme="minorEastAsia" w:hAnsi="Times New Roman" w:cs="Times New Roman"/>
+              <w:rFonts w:eastAsiaTheme="minorEastAsia"/>
               <w:noProof/>
-              <w:lang w:eastAsia="en-GB"/>
+              <w:lang w:val="en-IN" w:eastAsia="en-IN"/>
             </w:rPr>
           </w:pPr>
-          <w:hyperlink w:anchor="_Toc216286963" w:history="1">
+          <w:hyperlink w:anchor="_Toc216291164" w:history="1">
             <w:r>
               <w:rPr>
                 <w:rStyle w:val="Hyperlink"/>
-                <w:rFonts w:ascii="Times New Roman" w:hAnsi="Times New Roman" w:cs="Times New Roman"/>
                 <w:noProof/>
               </w:rPr>
               <w:t>A.</w:t>
             </w:r>
             <w:r>
               <w:rPr>
-                <w:rFonts w:ascii="Times New Roman" w:eastAsiaTheme="minorEastAsia" w:hAnsi="Times New Roman" w:cs="Times New Roman"/>
-                <w:noProof/>
-                <w:lang w:eastAsia="en-GB"/>
+                <w:rFonts w:eastAsiaTheme="minorEastAsia"/>
+                <w:noProof/>
+                <w:lang w:val="en-IN" w:eastAsia="en-IN"/>
               </w:rPr>
               <w:tab/>
             </w:r>
             <w:r>
               <w:rPr>
                 <w:rStyle w:val="Hyperlink"/>
-                <w:rFonts w:ascii="Times New Roman" w:hAnsi="Times New Roman" w:cs="Times New Roman"/>
                 <w:noProof/>
               </w:rPr>
               <w:t>Results explained</w:t>
             </w:r>
             <w:r>
               <w:rPr>
-                <w:rFonts w:ascii="Times New Roman" w:hAnsi="Times New Roman" w:cs="Times New Roman"/>
                 <w:noProof/>
                 <w:webHidden/>
               </w:rPr>
@@ -2749,7 +2543,6 @@
             </w:r>
             <w:r>
               <w:rPr>
-                <w:rFonts w:ascii="Times New Roman" w:hAnsi="Times New Roman" w:cs="Times New Roman"/>
                 <w:noProof/>
                 <w:webHidden/>
               </w:rPr>
@@ -2757,22 +2550,19 @@
             </w:r>
             <w:r>
               <w:rPr>
-                <w:rFonts w:ascii="Times New Roman" w:hAnsi="Times New Roman" w:cs="Times New Roman"/>
                 <w:noProof/>
                 <w:webHidden/>
               </w:rPr>
-              <w:instrText xml:space="preserve"> PAGEREF _Toc216286963 \h </w:instrText>
-            </w:r>
-            <w:r>
-              <w:rPr>
-                <w:rFonts w:ascii="Times New Roman" w:hAnsi="Times New Roman" w:cs="Times New Roman"/>
+              <w:instrText xml:space="preserve"> PAGEREF _Toc216291164 \h </w:instrText>
+            </w:r>
+            <w:r>
+              <w:rPr>
                 <w:noProof/>
                 <w:webHidden/>
               </w:rPr>
             </w:r>
             <w:r>
               <w:rPr>
-                <w:rFonts w:ascii="Times New Roman" w:hAnsi="Times New Roman" w:cs="Times New Roman"/>
                 <w:noProof/>
                 <w:webHidden/>
               </w:rPr>
@@ -2780,7 +2570,6 @@
             </w:r>
             <w:r>
               <w:rPr>
-                <w:rFonts w:ascii="Times New Roman" w:hAnsi="Times New Roman" w:cs="Times New Roman"/>
                 <w:noProof/>
                 <w:webHidden/>
               </w:rPr>
@@ -2788,7 +2577,6 @@
             </w:r>
             <w:r>
               <w:rPr>
-                <w:rFonts w:ascii="Times New Roman" w:hAnsi="Times New Roman" w:cs="Times New Roman"/>
                 <w:noProof/>
                 <w:webHidden/>
               </w:rPr>
@@ -2804,39 +2592,38 @@
               <w:tab w:val="right" w:leader="dot" w:pos="9016"/>
             </w:tabs>
             <w:rPr>
-              <w:rFonts w:ascii="Times New Roman" w:eastAsiaTheme="minorEastAsia" w:hAnsi="Times New Roman" w:cs="Times New Roman"/>
+              <w:rFonts w:eastAsiaTheme="minorEastAsia"/>
               <w:noProof/>
-              <w:lang w:eastAsia="en-GB"/>
+              <w:lang w:val="en-IN" w:eastAsia="en-IN"/>
             </w:rPr>
           </w:pPr>
-          <w:hyperlink w:anchor="_Toc216286964" w:history="1">
+          <w:hyperlink w:anchor="_Toc216291165" w:history="1">
             <w:r>
               <w:rPr>
                 <w:rStyle w:val="Hyperlink"/>
-                <w:rFonts w:ascii="Times New Roman" w:eastAsia="Times New Roman" w:hAnsi="Times New Roman" w:cs="Times New Roman"/>
+                <w:rFonts w:eastAsia="Times New Roman" w:cs="Times New Roman"/>
                 <w:noProof/>
               </w:rPr>
               <w:t>B.</w:t>
             </w:r>
             <w:r>
               <w:rPr>
-                <w:rFonts w:ascii="Times New Roman" w:eastAsiaTheme="minorEastAsia" w:hAnsi="Times New Roman" w:cs="Times New Roman"/>
-                <w:noProof/>
-                <w:lang w:eastAsia="en-GB"/>
+                <w:rFonts w:eastAsiaTheme="minorEastAsia"/>
+                <w:noProof/>
+                <w:lang w:val="en-IN" w:eastAsia="en-IN"/>
               </w:rPr>
               <w:tab/>
             </w:r>
             <w:r>
               <w:rPr>
                 <w:rStyle w:val="Hyperlink"/>
-                <w:rFonts w:ascii="Times New Roman" w:eastAsia="Times New Roman" w:hAnsi="Times New Roman" w:cs="Times New Roman"/>
+                <w:rFonts w:eastAsia="Times New Roman" w:cs="Times New Roman"/>
                 <w:noProof/>
               </w:rPr>
               <w:t>Interpretation of the results</w:t>
             </w:r>
             <w:r>
               <w:rPr>
-                <w:rFonts w:ascii="Times New Roman" w:hAnsi="Times New Roman" w:cs="Times New Roman"/>
                 <w:noProof/>
                 <w:webHidden/>
               </w:rPr>
@@ -2844,7 +2631,6 @@
             </w:r>
             <w:r>
               <w:rPr>
-                <w:rFonts w:ascii="Times New Roman" w:hAnsi="Times New Roman" w:cs="Times New Roman"/>
                 <w:noProof/>
                 <w:webHidden/>
               </w:rPr>
@@ -2852,22 +2638,19 @@
             </w:r>
             <w:r>
               <w:rPr>
-                <w:rFonts w:ascii="Times New Roman" w:hAnsi="Times New Roman" w:cs="Times New Roman"/>
                 <w:noProof/>
                 <w:webHidden/>
               </w:rPr>
-              <w:instrText xml:space="preserve"> PAGEREF _Toc216286964 \h </w:instrText>
-            </w:r>
-            <w:r>
-              <w:rPr>
-                <w:rFonts w:ascii="Times New Roman" w:hAnsi="Times New Roman" w:cs="Times New Roman"/>
+              <w:instrText xml:space="preserve"> PAGEREF _Toc216291165 \h </w:instrText>
+            </w:r>
+            <w:r>
+              <w:rPr>
                 <w:noProof/>
                 <w:webHidden/>
               </w:rPr>
             </w:r>
             <w:r>
               <w:rPr>
-                <w:rFonts w:ascii="Times New Roman" w:hAnsi="Times New Roman" w:cs="Times New Roman"/>
                 <w:noProof/>
                 <w:webHidden/>
               </w:rPr>
@@ -2875,7 +2658,6 @@
             </w:r>
             <w:r>
               <w:rPr>
-                <w:rFonts w:ascii="Times New Roman" w:hAnsi="Times New Roman" w:cs="Times New Roman"/>
                 <w:noProof/>
                 <w:webHidden/>
               </w:rPr>
@@ -2883,7 +2665,6 @@
             </w:r>
             <w:r>
               <w:rPr>
-                <w:rFonts w:ascii="Times New Roman" w:hAnsi="Times New Roman" w:cs="Times New Roman"/>
                 <w:noProof/>
                 <w:webHidden/>
               </w:rPr>
@@ -2899,39 +2680,38 @@
               <w:tab w:val="right" w:leader="dot" w:pos="9016"/>
             </w:tabs>
             <w:rPr>
-              <w:rFonts w:ascii="Times New Roman" w:eastAsiaTheme="minorEastAsia" w:hAnsi="Times New Roman" w:cs="Times New Roman"/>
+              <w:rFonts w:eastAsiaTheme="minorEastAsia"/>
               <w:noProof/>
-              <w:lang w:eastAsia="en-GB"/>
+              <w:lang w:val="en-IN" w:eastAsia="en-IN"/>
             </w:rPr>
           </w:pPr>
-          <w:hyperlink w:anchor="_Toc216286965" w:history="1">
+          <w:hyperlink w:anchor="_Toc216291166" w:history="1">
             <w:r>
               <w:rPr>
                 <w:rStyle w:val="Hyperlink"/>
-                <w:rFonts w:ascii="Times New Roman" w:eastAsia="Times New Roman" w:hAnsi="Times New Roman" w:cs="Times New Roman"/>
+                <w:rFonts w:eastAsia="Times New Roman" w:cs="Times New Roman"/>
                 <w:noProof/>
               </w:rPr>
               <w:t>C.</w:t>
             </w:r>
             <w:r>
               <w:rPr>
-                <w:rFonts w:ascii="Times New Roman" w:eastAsiaTheme="minorEastAsia" w:hAnsi="Times New Roman" w:cs="Times New Roman"/>
-                <w:noProof/>
-                <w:lang w:eastAsia="en-GB"/>
+                <w:rFonts w:eastAsiaTheme="minorEastAsia"/>
+                <w:noProof/>
+                <w:lang w:val="en-IN" w:eastAsia="en-IN"/>
               </w:rPr>
               <w:tab/>
             </w:r>
             <w:r>
               <w:rPr>
                 <w:rStyle w:val="Hyperlink"/>
-                <w:rFonts w:ascii="Times New Roman" w:eastAsia="Times New Roman" w:hAnsi="Times New Roman" w:cs="Times New Roman"/>
+                <w:rFonts w:eastAsia="Times New Roman" w:cs="Times New Roman"/>
                 <w:noProof/>
               </w:rPr>
               <w:t>Reasons and/or implications for future work, limitations of your study</w:t>
             </w:r>
             <w:r>
               <w:rPr>
-                <w:rFonts w:ascii="Times New Roman" w:hAnsi="Times New Roman" w:cs="Times New Roman"/>
                 <w:noProof/>
                 <w:webHidden/>
               </w:rPr>
@@ -2939,7 +2719,6 @@
             </w:r>
             <w:r>
               <w:rPr>
-                <w:rFonts w:ascii="Times New Roman" w:hAnsi="Times New Roman" w:cs="Times New Roman"/>
                 <w:noProof/>
                 <w:webHidden/>
               </w:rPr>
@@ -2947,22 +2726,19 @@
             </w:r>
             <w:r>
               <w:rPr>
-                <w:rFonts w:ascii="Times New Roman" w:hAnsi="Times New Roman" w:cs="Times New Roman"/>
                 <w:noProof/>
                 <w:webHidden/>
               </w:rPr>
-              <w:instrText xml:space="preserve"> PAGEREF _Toc216286965 \h </w:instrText>
-            </w:r>
-            <w:r>
-              <w:rPr>
-                <w:rFonts w:ascii="Times New Roman" w:hAnsi="Times New Roman" w:cs="Times New Roman"/>
+              <w:instrText xml:space="preserve"> PAGEREF _Toc216291166 \h </w:instrText>
+            </w:r>
+            <w:r>
+              <w:rPr>
                 <w:noProof/>
                 <w:webHidden/>
               </w:rPr>
             </w:r>
             <w:r>
               <w:rPr>
-                <w:rFonts w:ascii="Times New Roman" w:hAnsi="Times New Roman" w:cs="Times New Roman"/>
                 <w:noProof/>
                 <w:webHidden/>
               </w:rPr>
@@ -2970,7 +2746,6 @@
             </w:r>
             <w:r>
               <w:rPr>
-                <w:rFonts w:ascii="Times New Roman" w:hAnsi="Times New Roman" w:cs="Times New Roman"/>
                 <w:noProof/>
                 <w:webHidden/>
               </w:rPr>
@@ -2978,7 +2753,6 @@
             </w:r>
             <w:r>
               <w:rPr>
-                <w:rFonts w:ascii="Times New Roman" w:hAnsi="Times New Roman" w:cs="Times New Roman"/>
                 <w:noProof/>
                 <w:webHidden/>
               </w:rPr>
@@ -2994,39 +2768,36 @@
               <w:tab w:val="right" w:leader="dot" w:pos="9016"/>
             </w:tabs>
             <w:rPr>
-              <w:rFonts w:ascii="Times New Roman" w:eastAsiaTheme="minorEastAsia" w:hAnsi="Times New Roman" w:cs="Times New Roman"/>
+              <w:rFonts w:eastAsiaTheme="minorEastAsia"/>
               <w:noProof/>
-              <w:lang w:eastAsia="en-GB"/>
+              <w:lang w:val="en-IN" w:eastAsia="en-IN"/>
             </w:rPr>
           </w:pPr>
-          <w:hyperlink w:anchor="_Toc216286966" w:history="1">
+          <w:hyperlink w:anchor="_Toc216291167" w:history="1">
             <w:r>
               <w:rPr>
                 <w:rStyle w:val="Hyperlink"/>
-                <w:rFonts w:ascii="Times New Roman" w:hAnsi="Times New Roman" w:cs="Times New Roman"/>
                 <w:noProof/>
               </w:rPr>
               <w:t>7.</w:t>
             </w:r>
             <w:r>
               <w:rPr>
-                <w:rFonts w:ascii="Times New Roman" w:eastAsiaTheme="minorEastAsia" w:hAnsi="Times New Roman" w:cs="Times New Roman"/>
-                <w:noProof/>
-                <w:lang w:eastAsia="en-GB"/>
+                <w:rFonts w:eastAsiaTheme="minorEastAsia"/>
+                <w:noProof/>
+                <w:lang w:val="en-IN" w:eastAsia="en-IN"/>
               </w:rPr>
               <w:tab/>
             </w:r>
             <w:r>
               <w:rPr>
                 <w:rStyle w:val="Hyperlink"/>
-                <w:rFonts w:ascii="Times New Roman" w:hAnsi="Times New Roman" w:cs="Times New Roman"/>
                 <w:noProof/>
               </w:rPr>
               <w:t>Reference list</w:t>
             </w:r>
             <w:r>
               <w:rPr>
-                <w:rFonts w:ascii="Times New Roman" w:hAnsi="Times New Roman" w:cs="Times New Roman"/>
                 <w:noProof/>
                 <w:webHidden/>
               </w:rPr>
@@ -3034,7 +2805,6 @@
             </w:r>
             <w:r>
               <w:rPr>
-                <w:rFonts w:ascii="Times New Roman" w:hAnsi="Times New Roman" w:cs="Times New Roman"/>
                 <w:noProof/>
                 <w:webHidden/>
               </w:rPr>
@@ -3042,22 +2812,19 @@
             </w:r>
             <w:r>
               <w:rPr>
-                <w:rFonts w:ascii="Times New Roman" w:hAnsi="Times New Roman" w:cs="Times New Roman"/>
                 <w:noProof/>
                 <w:webHidden/>
               </w:rPr>
-              <w:instrText xml:space="preserve"> PAGEREF _Toc216286966 \h </w:instrText>
-            </w:r>
-            <w:r>
-              <w:rPr>
-                <w:rFonts w:ascii="Times New Roman" w:hAnsi="Times New Roman" w:cs="Times New Roman"/>
+              <w:instrText xml:space="preserve"> PAGEREF _Toc216291167 \h </w:instrText>
+            </w:r>
+            <w:r>
+              <w:rPr>
                 <w:noProof/>
                 <w:webHidden/>
               </w:rPr>
             </w:r>
             <w:r>
               <w:rPr>
-                <w:rFonts w:ascii="Times New Roman" w:hAnsi="Times New Roman" w:cs="Times New Roman"/>
                 <w:noProof/>
                 <w:webHidden/>
               </w:rPr>
@@ -3065,7 +2832,6 @@
             </w:r>
             <w:r>
               <w:rPr>
-                <w:rFonts w:ascii="Times New Roman" w:hAnsi="Times New Roman" w:cs="Times New Roman"/>
                 <w:noProof/>
                 <w:webHidden/>
               </w:rPr>
@@ -3073,7 +2839,6 @@
             </w:r>
             <w:r>
               <w:rPr>
-                <w:rFonts w:ascii="Times New Roman" w:hAnsi="Times New Roman" w:cs="Times New Roman"/>
                 <w:noProof/>
                 <w:webHidden/>
               </w:rPr>
@@ -3089,39 +2854,36 @@
               <w:tab w:val="right" w:leader="dot" w:pos="9016"/>
             </w:tabs>
             <w:rPr>
-              <w:rFonts w:ascii="Times New Roman" w:eastAsiaTheme="minorEastAsia" w:hAnsi="Times New Roman" w:cs="Times New Roman"/>
+              <w:rFonts w:eastAsiaTheme="minorEastAsia"/>
               <w:noProof/>
-              <w:lang w:eastAsia="en-GB"/>
+              <w:lang w:val="en-IN" w:eastAsia="en-IN"/>
             </w:rPr>
           </w:pPr>
-          <w:hyperlink w:anchor="_Toc216286967" w:history="1">
+          <w:hyperlink w:anchor="_Toc216291168" w:history="1">
             <w:r>
               <w:rPr>
                 <w:rStyle w:val="Hyperlink"/>
-                <w:rFonts w:ascii="Times New Roman" w:hAnsi="Times New Roman" w:cs="Times New Roman"/>
                 <w:noProof/>
               </w:rPr>
               <w:t>8.</w:t>
             </w:r>
             <w:r>
               <w:rPr>
-                <w:rFonts w:ascii="Times New Roman" w:eastAsiaTheme="minorEastAsia" w:hAnsi="Times New Roman" w:cs="Times New Roman"/>
-                <w:noProof/>
-                <w:lang w:eastAsia="en-GB"/>
+                <w:rFonts w:eastAsiaTheme="minorEastAsia"/>
+                <w:noProof/>
+                <w:lang w:val="en-IN" w:eastAsia="en-IN"/>
               </w:rPr>
               <w:tab/>
             </w:r>
             <w:r>
               <w:rPr>
                 <w:rStyle w:val="Hyperlink"/>
-                <w:rFonts w:ascii="Times New Roman" w:hAnsi="Times New Roman" w:cs="Times New Roman"/>
                 <w:noProof/>
               </w:rPr>
               <w:t>Appendices</w:t>
             </w:r>
             <w:r>
               <w:rPr>
-                <w:rFonts w:ascii="Times New Roman" w:hAnsi="Times New Roman" w:cs="Times New Roman"/>
                 <w:noProof/>
                 <w:webHidden/>
               </w:rPr>
@@ -3129,7 +2891,6 @@
             </w:r>
             <w:r>
               <w:rPr>
-                <w:rFonts w:ascii="Times New Roman" w:hAnsi="Times New Roman" w:cs="Times New Roman"/>
                 <w:noProof/>
                 <w:webHidden/>
               </w:rPr>
@@ -3137,22 +2898,19 @@
             </w:r>
             <w:r>
               <w:rPr>
-                <w:rFonts w:ascii="Times New Roman" w:hAnsi="Times New Roman" w:cs="Times New Roman"/>
                 <w:noProof/>
                 <w:webHidden/>
               </w:rPr>
-              <w:instrText xml:space="preserve"> PAGEREF _Toc216286967 \h </w:instrText>
-            </w:r>
-            <w:r>
-              <w:rPr>
-                <w:rFonts w:ascii="Times New Roman" w:hAnsi="Times New Roman" w:cs="Times New Roman"/>
+              <w:instrText xml:space="preserve"> PAGEREF _Toc216291168 \h </w:instrText>
+            </w:r>
+            <w:r>
+              <w:rPr>
                 <w:noProof/>
                 <w:webHidden/>
               </w:rPr>
             </w:r>
             <w:r>
               <w:rPr>
-                <w:rFonts w:ascii="Times New Roman" w:hAnsi="Times New Roman" w:cs="Times New Roman"/>
                 <w:noProof/>
                 <w:webHidden/>
               </w:rPr>
@@ -3160,7 +2918,6 @@
             </w:r>
             <w:r>
               <w:rPr>
-                <w:rFonts w:ascii="Times New Roman" w:hAnsi="Times New Roman" w:cs="Times New Roman"/>
                 <w:noProof/>
                 <w:webHidden/>
               </w:rPr>
@@ -3168,7 +2925,6 @@
             </w:r>
             <w:r>
               <w:rPr>
-                <w:rFonts w:ascii="Times New Roman" w:hAnsi="Times New Roman" w:cs="Times New Roman"/>
                 <w:noProof/>
                 <w:webHidden/>
               </w:rPr>
@@ -3184,39 +2940,36 @@
               <w:tab w:val="right" w:leader="dot" w:pos="9016"/>
             </w:tabs>
             <w:rPr>
-              <w:rFonts w:ascii="Times New Roman" w:eastAsiaTheme="minorEastAsia" w:hAnsi="Times New Roman" w:cs="Times New Roman"/>
+              <w:rFonts w:eastAsiaTheme="minorEastAsia"/>
               <w:noProof/>
-              <w:lang w:eastAsia="en-GB"/>
+              <w:lang w:val="en-IN" w:eastAsia="en-IN"/>
             </w:rPr>
           </w:pPr>
-          <w:hyperlink w:anchor="_Toc216286968" w:history="1">
+          <w:hyperlink w:anchor="_Toc216291169" w:history="1">
             <w:r>
               <w:rPr>
                 <w:rStyle w:val="Hyperlink"/>
-                <w:rFonts w:ascii="Times New Roman" w:hAnsi="Times New Roman" w:cs="Times New Roman"/>
                 <w:noProof/>
               </w:rPr>
               <w:t>A.</w:t>
             </w:r>
             <w:r>
               <w:rPr>
-                <w:rFonts w:ascii="Times New Roman" w:eastAsiaTheme="minorEastAsia" w:hAnsi="Times New Roman" w:cs="Times New Roman"/>
-                <w:noProof/>
-                <w:lang w:eastAsia="en-GB"/>
+                <w:rFonts w:eastAsiaTheme="minorEastAsia"/>
+                <w:noProof/>
+                <w:lang w:val="en-IN" w:eastAsia="en-IN"/>
               </w:rPr>
               <w:tab/>
             </w:r>
             <w:r>
               <w:rPr>
                 <w:rStyle w:val="Hyperlink"/>
-                <w:rFonts w:ascii="Times New Roman" w:hAnsi="Times New Roman" w:cs="Times New Roman"/>
                 <w:noProof/>
               </w:rPr>
               <w:t>Script.R:</w:t>
             </w:r>
             <w:r>
               <w:rPr>
-                <w:rFonts w:ascii="Times New Roman" w:hAnsi="Times New Roman" w:cs="Times New Roman"/>
                 <w:noProof/>
                 <w:webHidden/>
               </w:rPr>
@@ -3224,7 +2977,6 @@
             </w:r>
             <w:r>
               <w:rPr>
-                <w:rFonts w:ascii="Times New Roman" w:hAnsi="Times New Roman" w:cs="Times New Roman"/>
                 <w:noProof/>
                 <w:webHidden/>
               </w:rPr>
@@ -3232,22 +2984,19 @@
             </w:r>
             <w:r>
               <w:rPr>
-                <w:rFonts w:ascii="Times New Roman" w:hAnsi="Times New Roman" w:cs="Times New Roman"/>
                 <w:noProof/>
                 <w:webHidden/>
               </w:rPr>
-              <w:instrText xml:space="preserve"> PAGEREF _Toc216286968 \h </w:instrText>
-            </w:r>
-            <w:r>
-              <w:rPr>
-                <w:rFonts w:ascii="Times New Roman" w:hAnsi="Times New Roman" w:cs="Times New Roman"/>
+              <w:instrText xml:space="preserve"> PAGEREF _Toc216291169 \h </w:instrText>
+            </w:r>
+            <w:r>
+              <w:rPr>
                 <w:noProof/>
                 <w:webHidden/>
               </w:rPr>
             </w:r>
             <w:r>
               <w:rPr>
-                <w:rFonts w:ascii="Times New Roman" w:hAnsi="Times New Roman" w:cs="Times New Roman"/>
                 <w:noProof/>
                 <w:webHidden/>
               </w:rPr>
@@ -3255,7 +3004,6 @@
             </w:r>
             <w:r>
               <w:rPr>
-                <w:rFonts w:ascii="Times New Roman" w:hAnsi="Times New Roman" w:cs="Times New Roman"/>
                 <w:noProof/>
                 <w:webHidden/>
               </w:rPr>
@@ -3263,7 +3011,6 @@
             </w:r>
             <w:r>
               <w:rPr>
-                <w:rFonts w:ascii="Times New Roman" w:hAnsi="Times New Roman" w:cs="Times New Roman"/>
                 <w:noProof/>
                 <w:webHidden/>
               </w:rPr>
@@ -3279,39 +3026,38 @@
               <w:tab w:val="right" w:leader="dot" w:pos="9016"/>
             </w:tabs>
             <w:rPr>
-              <w:rFonts w:ascii="Times New Roman" w:eastAsiaTheme="minorEastAsia" w:hAnsi="Times New Roman" w:cs="Times New Roman"/>
+              <w:rFonts w:eastAsiaTheme="minorEastAsia"/>
               <w:noProof/>
-              <w:lang w:eastAsia="en-GB"/>
+              <w:lang w:val="en-IN" w:eastAsia="en-IN"/>
             </w:rPr>
           </w:pPr>
-          <w:hyperlink w:anchor="_Toc216286969" w:history="1">
+          <w:hyperlink w:anchor="_Toc216291170" w:history="1">
             <w:r>
               <w:rPr>
                 <w:rStyle w:val="Hyperlink"/>
-                <w:rFonts w:ascii="Times New Roman" w:eastAsia="Times New Roman" w:hAnsi="Times New Roman" w:cs="Times New Roman"/>
+                <w:rFonts w:eastAsia="Times New Roman" w:cs="Times New Roman"/>
                 <w:noProof/>
               </w:rPr>
               <w:t>B.</w:t>
             </w:r>
             <w:r>
               <w:rPr>
-                <w:rFonts w:ascii="Times New Roman" w:eastAsiaTheme="minorEastAsia" w:hAnsi="Times New Roman" w:cs="Times New Roman"/>
-                <w:noProof/>
-                <w:lang w:eastAsia="en-GB"/>
+                <w:rFonts w:eastAsiaTheme="minorEastAsia"/>
+                <w:noProof/>
+                <w:lang w:val="en-IN" w:eastAsia="en-IN"/>
               </w:rPr>
               <w:tab/>
             </w:r>
             <w:r>
               <w:rPr>
                 <w:rStyle w:val="Hyperlink"/>
-                <w:rFonts w:ascii="Times New Roman" w:eastAsia="Times New Roman" w:hAnsi="Times New Roman" w:cs="Times New Roman"/>
+                <w:rFonts w:eastAsia="Times New Roman" w:cs="Times New Roman"/>
                 <w:noProof/>
               </w:rPr>
               <w:t>GitHub log output:</w:t>
             </w:r>
             <w:r>
               <w:rPr>
-                <w:rFonts w:ascii="Times New Roman" w:hAnsi="Times New Roman" w:cs="Times New Roman"/>
                 <w:noProof/>
                 <w:webHidden/>
               </w:rPr>
@@ -3319,7 +3065,6 @@
             </w:r>
             <w:r>
               <w:rPr>
-                <w:rFonts w:ascii="Times New Roman" w:hAnsi="Times New Roman" w:cs="Times New Roman"/>
                 <w:noProof/>
                 <w:webHidden/>
               </w:rPr>
@@ -3327,22 +3072,19 @@
             </w:r>
             <w:r>
               <w:rPr>
-                <w:rFonts w:ascii="Times New Roman" w:hAnsi="Times New Roman" w:cs="Times New Roman"/>
                 <w:noProof/>
                 <w:webHidden/>
               </w:rPr>
-              <w:instrText xml:space="preserve"> PAGEREF _Toc216286969 \h </w:instrText>
-            </w:r>
-            <w:r>
-              <w:rPr>
-                <w:rFonts w:ascii="Times New Roman" w:hAnsi="Times New Roman" w:cs="Times New Roman"/>
+              <w:instrText xml:space="preserve"> PAGEREF _Toc216291170 \h </w:instrText>
+            </w:r>
+            <w:r>
+              <w:rPr>
                 <w:noProof/>
                 <w:webHidden/>
               </w:rPr>
             </w:r>
             <w:r>
               <w:rPr>
-                <w:rFonts w:ascii="Times New Roman" w:hAnsi="Times New Roman" w:cs="Times New Roman"/>
                 <w:noProof/>
                 <w:webHidden/>
               </w:rPr>
@@ -3350,7 +3092,6 @@
             </w:r>
             <w:r>
               <w:rPr>
-                <w:rFonts w:ascii="Times New Roman" w:hAnsi="Times New Roman" w:cs="Times New Roman"/>
                 <w:noProof/>
                 <w:webHidden/>
               </w:rPr>
@@ -3358,7 +3099,6 @@
             </w:r>
             <w:r>
               <w:rPr>
-                <w:rFonts w:ascii="Times New Roman" w:hAnsi="Times New Roman" w:cs="Times New Roman"/>
                 <w:noProof/>
                 <w:webHidden/>
               </w:rPr>
@@ -3374,39 +3114,38 @@
               <w:tab w:val="right" w:leader="dot" w:pos="9016"/>
             </w:tabs>
             <w:rPr>
-              <w:rFonts w:ascii="Times New Roman" w:eastAsiaTheme="minorEastAsia" w:hAnsi="Times New Roman" w:cs="Times New Roman"/>
+              <w:rFonts w:eastAsiaTheme="minorEastAsia"/>
               <w:noProof/>
-              <w:lang w:eastAsia="en-GB"/>
+              <w:lang w:val="en-IN" w:eastAsia="en-IN"/>
             </w:rPr>
           </w:pPr>
-          <w:hyperlink w:anchor="_Toc216286970" w:history="1">
+          <w:hyperlink w:anchor="_Toc216291171" w:history="1">
             <w:r>
               <w:rPr>
                 <w:rStyle w:val="Hyperlink"/>
-                <w:rFonts w:ascii="Times New Roman" w:eastAsia="Times New Roman" w:hAnsi="Times New Roman" w:cs="Times New Roman"/>
+                <w:rFonts w:eastAsia="Times New Roman" w:cs="Times New Roman"/>
                 <w:noProof/>
               </w:rPr>
               <w:t>C.</w:t>
             </w:r>
             <w:r>
               <w:rPr>
-                <w:rFonts w:ascii="Times New Roman" w:eastAsiaTheme="minorEastAsia" w:hAnsi="Times New Roman" w:cs="Times New Roman"/>
-                <w:noProof/>
-                <w:lang w:eastAsia="en-GB"/>
+                <w:rFonts w:eastAsiaTheme="minorEastAsia"/>
+                <w:noProof/>
+                <w:lang w:val="en-IN" w:eastAsia="en-IN"/>
               </w:rPr>
               <w:tab/>
             </w:r>
             <w:r>
               <w:rPr>
                 <w:rStyle w:val="Hyperlink"/>
-                <w:rFonts w:ascii="Times New Roman" w:eastAsia="Times New Roman" w:hAnsi="Times New Roman" w:cs="Times New Roman"/>
-                <w:noProof/>
-              </w:rPr>
-              <w:t>Appendix:</w:t>
-            </w:r>
-            <w:r>
-              <w:rPr>
-                <w:rFonts w:ascii="Times New Roman" w:hAnsi="Times New Roman" w:cs="Times New Roman"/>
+                <w:rFonts w:eastAsia="Times New Roman" w:cs="Times New Roman"/>
+                <w:noProof/>
+              </w:rPr>
+              <w:t>Visualisation:</w:t>
+            </w:r>
+            <w:r>
+              <w:rPr>
                 <w:noProof/>
                 <w:webHidden/>
               </w:rPr>
@@ -3414,7 +3153,6 @@
             </w:r>
             <w:r>
               <w:rPr>
-                <w:rFonts w:ascii="Times New Roman" w:hAnsi="Times New Roman" w:cs="Times New Roman"/>
                 <w:noProof/>
                 <w:webHidden/>
               </w:rPr>
@@ -3422,22 +3160,19 @@
             </w:r>
             <w:r>
               <w:rPr>
-                <w:rFonts w:ascii="Times New Roman" w:hAnsi="Times New Roman" w:cs="Times New Roman"/>
                 <w:noProof/>
                 <w:webHidden/>
               </w:rPr>
-              <w:instrText xml:space="preserve"> PAGEREF _Toc216286970 \h </w:instrText>
-            </w:r>
-            <w:r>
-              <w:rPr>
-                <w:rFonts w:ascii="Times New Roman" w:hAnsi="Times New Roman" w:cs="Times New Roman"/>
+              <w:instrText xml:space="preserve"> PAGEREF _Toc216291171 \h </w:instrText>
+            </w:r>
+            <w:r>
+              <w:rPr>
                 <w:noProof/>
                 <w:webHidden/>
               </w:rPr>
             </w:r>
             <w:r>
               <w:rPr>
-                <w:rFonts w:ascii="Times New Roman" w:hAnsi="Times New Roman" w:cs="Times New Roman"/>
                 <w:noProof/>
                 <w:webHidden/>
               </w:rPr>
@@ -3445,15 +3180,13 @@
             </w:r>
             <w:r>
               <w:rPr>
-                <w:rFonts w:ascii="Times New Roman" w:hAnsi="Times New Roman" w:cs="Times New Roman"/>
                 <w:noProof/>
                 <w:webHidden/>
               </w:rPr>
-              <w:t>16</w:t>
-            </w:r>
-            <w:r>
-              <w:rPr>
-                <w:rFonts w:ascii="Times New Roman" w:hAnsi="Times New Roman" w:cs="Times New Roman"/>
+              <w:t>18</w:t>
+            </w:r>
+            <w:r>
+              <w:rPr>
                 <w:noProof/>
                 <w:webHidden/>
               </w:rPr>
@@ -3512,7 +3245,7 @@
       <w:pPr>
         <w:pStyle w:val="Heading1"/>
       </w:pPr>
-      <w:bookmarkStart w:id="0" w:name="_Toc216286941"/>
+      <w:bookmarkStart w:id="0" w:name="_Toc216291142"/>
       <w:r>
         <w:lastRenderedPageBreak/>
         <w:t>Introduction</w:t>
@@ -3536,7 +3269,7 @@
           <w:numId w:val="41"/>
         </w:numPr>
       </w:pPr>
-      <w:bookmarkStart w:id="1" w:name="_Toc216286942"/>
+      <w:bookmarkStart w:id="1" w:name="_Toc216291143"/>
       <w:r>
         <w:t>Problem statement and research motivation</w:t>
       </w:r>
@@ -3630,7 +3363,7 @@
           <w:numId w:val="41"/>
         </w:numPr>
       </w:pPr>
-      <w:bookmarkStart w:id="2" w:name="_Toc216286943"/>
+      <w:bookmarkStart w:id="2" w:name="_Toc216291144"/>
       <w:r>
         <w:t>The data set</w:t>
       </w:r>
@@ -3704,7 +3437,7 @@
           <w:bCs/>
         </w:rPr>
       </w:pPr>
-      <w:bookmarkStart w:id="3" w:name="_Toc216286944"/>
+      <w:bookmarkStart w:id="3" w:name="_Toc216291145"/>
       <w:r>
         <w:t>R</w:t>
       </w:r>
@@ -3775,7 +3508,7 @@
           <w:numId w:val="41"/>
         </w:numPr>
       </w:pPr>
-      <w:bookmarkStart w:id="4" w:name="_Toc216286945"/>
+      <w:bookmarkStart w:id="4" w:name="_Toc216291146"/>
       <w:r>
         <w:t>Null hypothesis and alternative hypothesis (</w:t>
       </w:r>
@@ -3892,7 +3625,7 @@
       <w:pPr>
         <w:pStyle w:val="Heading1"/>
       </w:pPr>
-      <w:bookmarkStart w:id="5" w:name="_Toc216286946"/>
+      <w:bookmarkStart w:id="5" w:name="_Toc216291147"/>
       <w:r>
         <w:lastRenderedPageBreak/>
         <w:t>Background research</w:t>
@@ -3923,9 +3656,9 @@
           <w:numId w:val="43"/>
         </w:numPr>
       </w:pPr>
-      <w:bookmarkStart w:id="6" w:name="_Toc216286947"/>
-      <w:r>
-        <w:t>Research papers (at least 3 relevant to your topic / DS)</w:t>
+      <w:bookmarkStart w:id="6" w:name="_Toc216291148"/>
+      <w:r>
+        <w:t>Research papers</w:t>
       </w:r>
       <w:bookmarkEnd w:id="6"/>
     </w:p>
@@ -4081,12 +3814,12 @@
           <w:rFonts w:eastAsia="Times New Roman" w:cs="Times New Roman"/>
         </w:rPr>
       </w:pPr>
-      <w:bookmarkStart w:id="7" w:name="_Toc216286948"/>
+      <w:bookmarkStart w:id="7" w:name="_Toc216291149"/>
       <w:r>
         <w:rPr>
           <w:rFonts w:eastAsia="Times New Roman" w:cs="Times New Roman"/>
         </w:rPr>
-        <w:t>Why RQ is of interest (research gap and future directions according to the literature)</w:t>
+        <w:t>Why RQ is of interest</w:t>
       </w:r>
       <w:bookmarkEnd w:id="7"/>
     </w:p>
@@ -4189,7 +3922,7 @@
       <w:pPr>
         <w:pStyle w:val="Heading1"/>
       </w:pPr>
-      <w:bookmarkStart w:id="8" w:name="_Toc216286949"/>
+      <w:bookmarkStart w:id="8" w:name="_Toc216291150"/>
       <w:r>
         <w:t>Visualisation</w:t>
       </w:r>
@@ -4215,7 +3948,7 @@
           <w:rFonts w:eastAsia="Times New Roman" w:cs="Times New Roman"/>
         </w:rPr>
       </w:pPr>
-      <w:bookmarkStart w:id="9" w:name="_Toc216286950"/>
+      <w:bookmarkStart w:id="9" w:name="_Toc216291151"/>
       <w:r>
         <w:lastRenderedPageBreak/>
         <w:t xml:space="preserve">Appropriate </w:t>
@@ -6810,7 +6543,7 @@
           <w:iCs/>
         </w:rPr>
       </w:pPr>
-      <w:bookmarkStart w:id="10" w:name="_Toc216286951"/>
+      <w:bookmarkStart w:id="10" w:name="_Toc216291152"/>
       <w:r>
         <w:rPr>
           <w:rFonts w:eastAsia="Times New Roman" w:cs="Times New Roman"/>
@@ -6988,7 +6721,7 @@
           <w:iCs/>
         </w:rPr>
       </w:pPr>
-      <w:bookmarkStart w:id="11" w:name="_Toc216286952"/>
+      <w:bookmarkStart w:id="11" w:name="_Toc216291153"/>
       <w:r>
         <w:rPr>
           <w:rFonts w:eastAsia="Times New Roman" w:cs="Times New Roman"/>
@@ -7177,7 +6910,7 @@
       <w:pPr>
         <w:pStyle w:val="Heading1"/>
       </w:pPr>
-      <w:bookmarkStart w:id="12" w:name="_Toc216286953"/>
+      <w:bookmarkStart w:id="12" w:name="_Toc216291154"/>
       <w:r>
         <w:t>Analysis</w:t>
       </w:r>
@@ -7201,7 +6934,7 @@
           <w:iCs/>
         </w:rPr>
       </w:pPr>
-      <w:bookmarkStart w:id="13" w:name="_Toc216286954"/>
+      <w:bookmarkStart w:id="13" w:name="_Toc216291155"/>
       <w:r>
         <w:t xml:space="preserve">4.1 </w:t>
       </w:r>
@@ -7277,7 +7010,7 @@
           <w:highlight w:val="yellow"/>
         </w:rPr>
       </w:pPr>
-      <w:bookmarkStart w:id="14" w:name="_Toc216286955"/>
+      <w:bookmarkStart w:id="14" w:name="_Toc216291156"/>
       <w:r>
         <w:lastRenderedPageBreak/>
         <w:t xml:space="preserve">4.2 </w:t>
@@ -7506,7 +7239,7 @@
       <w:pPr>
         <w:pStyle w:val="Heading1"/>
       </w:pPr>
-      <w:bookmarkStart w:id="15" w:name="_Toc216286956"/>
+      <w:bookmarkStart w:id="15" w:name="_Toc216291157"/>
       <w:r>
         <w:t>Evaluation – group’s experience at 7COM1079</w:t>
       </w:r>
@@ -7538,7 +7271,7 @@
           <w:numId w:val="46"/>
         </w:numPr>
       </w:pPr>
-      <w:bookmarkStart w:id="16" w:name="_Toc216286957"/>
+      <w:bookmarkStart w:id="16" w:name="_Toc216291158"/>
       <w:r>
         <w:t>What went well</w:t>
       </w:r>
@@ -7605,7 +7338,7 @@
           <w:rFonts w:eastAsia="Times New Roman" w:cs="Times New Roman"/>
         </w:rPr>
       </w:pPr>
-      <w:bookmarkStart w:id="17" w:name="_Toc216286958"/>
+      <w:bookmarkStart w:id="17" w:name="_Toc216291159"/>
       <w:r>
         <w:rPr>
           <w:rFonts w:eastAsia="Times New Roman" w:cs="Times New Roman"/>
@@ -7661,7 +7394,7 @@
           <w:rFonts w:eastAsia="Times New Roman" w:cs="Times New Roman"/>
         </w:rPr>
       </w:pPr>
-      <w:bookmarkStart w:id="18" w:name="_Toc216286959"/>
+      <w:bookmarkStart w:id="18" w:name="_Toc216291160"/>
       <w:r>
         <w:rPr>
           <w:rFonts w:eastAsia="Times New Roman" w:cs="Times New Roman"/>
@@ -7726,7 +7459,7 @@
           <w:rFonts w:eastAsia="Times New Roman" w:cs="Times New Roman"/>
         </w:rPr>
       </w:pPr>
-      <w:bookmarkStart w:id="19" w:name="_Toc216286960"/>
+      <w:bookmarkStart w:id="19" w:name="_Toc216291161"/>
       <w:r>
         <w:rPr>
           <w:rFonts w:eastAsia="Times New Roman" w:cs="Times New Roman"/>
@@ -7792,7 +7525,7 @@
           <w:bCs/>
         </w:rPr>
       </w:pPr>
-      <w:bookmarkStart w:id="20" w:name="_Toc216286961"/>
+      <w:bookmarkStart w:id="20" w:name="_Toc216291162"/>
       <w:r>
         <w:rPr>
           <w:rFonts w:eastAsia="Times New Roman" w:cs="Times New Roman"/>
@@ -8149,7 +7882,7 @@
       <w:pPr>
         <w:pStyle w:val="Heading1"/>
       </w:pPr>
-      <w:bookmarkStart w:id="21" w:name="_Toc216286962"/>
+      <w:bookmarkStart w:id="21" w:name="_Toc216291163"/>
       <w:r>
         <w:t>Conclusions</w:t>
       </w:r>
@@ -8172,7 +7905,7 @@
           <w:numId w:val="47"/>
         </w:numPr>
       </w:pPr>
-      <w:bookmarkStart w:id="22" w:name="_Toc216286963"/>
+      <w:bookmarkStart w:id="22" w:name="_Toc216291164"/>
       <w:r>
         <w:t>Results explained</w:t>
       </w:r>
@@ -8251,7 +7984,7 @@
           <w:bCs/>
         </w:rPr>
       </w:pPr>
-      <w:bookmarkStart w:id="23" w:name="_Toc216286964"/>
+      <w:bookmarkStart w:id="23" w:name="_Toc216291165"/>
       <w:r>
         <w:rPr>
           <w:rFonts w:eastAsia="Times New Roman" w:cs="Times New Roman"/>
@@ -8339,7 +8072,7 @@
           <w:rFonts w:eastAsia="Times New Roman" w:cs="Times New Roman"/>
         </w:rPr>
       </w:pPr>
-      <w:bookmarkStart w:id="24" w:name="_Toc216286965"/>
+      <w:bookmarkStart w:id="24" w:name="_Toc216291166"/>
       <w:r>
         <w:rPr>
           <w:rFonts w:eastAsia="Times New Roman" w:cs="Times New Roman"/>
@@ -8405,7 +8138,7 @@
       <w:pPr>
         <w:pStyle w:val="Heading1"/>
       </w:pPr>
-      <w:bookmarkStart w:id="25" w:name="_Toc216286966"/>
+      <w:bookmarkStart w:id="25" w:name="_Toc216291167"/>
       <w:r>
         <w:t>Reference list</w:t>
       </w:r>
@@ -8640,7 +8373,7 @@
       <w:pPr>
         <w:pStyle w:val="Heading1"/>
       </w:pPr>
-      <w:bookmarkStart w:id="26" w:name="_Toc216286967"/>
+      <w:bookmarkStart w:id="26" w:name="_Toc216291168"/>
       <w:r>
         <w:lastRenderedPageBreak/>
         <w:t>Appendices</w:t>
@@ -8659,7 +8392,7 @@
           <w:numId w:val="48"/>
         </w:numPr>
       </w:pPr>
-      <w:bookmarkStart w:id="27" w:name="_Toc216286968"/>
+      <w:bookmarkStart w:id="27" w:name="_Toc216291169"/>
       <w:r>
         <w:t>Script.R:</w:t>
       </w:r>
@@ -9786,20 +9519,34 @@
               <w:rPr>
                 <w:rFonts w:ascii="Courier New" w:hAnsi="Courier New" w:cs="Courier New"/>
               </w:rPr>
-              <w:t>4] &lt;- "Region_in_Jamaica"</w:t>
-            </w:r>
-          </w:p>
-          <w:p>
-            <w:pPr>
-              <w:rPr>
-                <w:rFonts w:ascii="Courier New" w:hAnsi="Courier New" w:cs="Courier New"/>
-              </w:rPr>
-            </w:pPr>
+              <w:t>4] &lt;- "</w:t>
+            </w:r>
             <w:proofErr w:type="spellStart"/>
             <w:r>
               <w:rPr>
                 <w:rFonts w:ascii="Courier New" w:hAnsi="Courier New" w:cs="Courier New"/>
               </w:rPr>
+              <w:t>Region_in_Jamaica</w:t>
+            </w:r>
+            <w:proofErr w:type="spellEnd"/>
+            <w:r>
+              <w:rPr>
+                <w:rFonts w:ascii="Courier New" w:hAnsi="Courier New" w:cs="Courier New"/>
+              </w:rPr>
+              <w:t>"</w:t>
+            </w:r>
+          </w:p>
+          <w:p>
+            <w:pPr>
+              <w:rPr>
+                <w:rFonts w:ascii="Courier New" w:hAnsi="Courier New" w:cs="Courier New"/>
+              </w:rPr>
+            </w:pPr>
+            <w:proofErr w:type="spellStart"/>
+            <w:r>
+              <w:rPr>
+                <w:rFonts w:ascii="Courier New" w:hAnsi="Courier New" w:cs="Courier New"/>
+              </w:rPr>
               <w:t>colnames</w:t>
             </w:r>
             <w:proofErr w:type="spellEnd"/>
@@ -9835,7 +9582,21 @@
               <w:rPr>
                 <w:rFonts w:ascii="Courier New" w:hAnsi="Courier New" w:cs="Courier New"/>
               </w:rPr>
-              <w:t>3] &lt;- "Number_of_Crashes"</w:t>
+              <w:t>3] &lt;- "</w:t>
+            </w:r>
+            <w:proofErr w:type="spellStart"/>
+            <w:r>
+              <w:rPr>
+                <w:rFonts w:ascii="Courier New" w:hAnsi="Courier New" w:cs="Courier New"/>
+              </w:rPr>
+              <w:t>Number_of_Crashes</w:t>
+            </w:r>
+            <w:proofErr w:type="spellEnd"/>
+            <w:r>
+              <w:rPr>
+                <w:rFonts w:ascii="Courier New" w:hAnsi="Courier New" w:cs="Courier New"/>
+              </w:rPr>
+              <w:t>"</w:t>
             </w:r>
           </w:p>
           <w:p>
@@ -10824,18 +10585,40 @@
               </w:rPr>
               <w:t>(</w:t>
             </w:r>
+            <w:proofErr w:type="spellStart"/>
             <w:proofErr w:type="gramEnd"/>
             <w:r>
               <w:rPr>
                 <w:rFonts w:ascii="Courier New" w:hAnsi="Courier New" w:cs="Courier New"/>
               </w:rPr>
-              <w:t xml:space="preserve">Number_of_Crashes ~ Region_in_Jamaica, data = </w:t>
+              <w:t>Number_of_Crashes</w:t>
+            </w:r>
+            <w:proofErr w:type="spellEnd"/>
+            <w:r>
+              <w:rPr>
+                <w:rFonts w:ascii="Courier New" w:hAnsi="Courier New" w:cs="Courier New"/>
+              </w:rPr>
+              <w:t xml:space="preserve"> ~ </w:t>
             </w:r>
             <w:proofErr w:type="spellStart"/>
             <w:r>
               <w:rPr>
                 <w:rFonts w:ascii="Courier New" w:hAnsi="Courier New" w:cs="Courier New"/>
               </w:rPr>
+              <w:t>Region_in_Jamaica</w:t>
+            </w:r>
+            <w:proofErr w:type="spellEnd"/>
+            <w:r>
+              <w:rPr>
+                <w:rFonts w:ascii="Courier New" w:hAnsi="Courier New" w:cs="Courier New"/>
+              </w:rPr>
+              <w:t xml:space="preserve">, data = </w:t>
+            </w:r>
+            <w:proofErr w:type="spellStart"/>
+            <w:r>
+              <w:rPr>
+                <w:rFonts w:ascii="Courier New" w:hAnsi="Courier New" w:cs="Courier New"/>
+              </w:rPr>
               <w:t>cr_test</w:t>
             </w:r>
             <w:proofErr w:type="spellEnd"/>
@@ -10929,12 +10712,20 @@
               </w:rPr>
               <w:t>(</w:t>
             </w:r>
+            <w:proofErr w:type="spellStart"/>
             <w:proofErr w:type="gramEnd"/>
             <w:r>
               <w:rPr>
                 <w:rFonts w:ascii="Courier New" w:hAnsi="Courier New" w:cs="Courier New"/>
               </w:rPr>
-              <w:t>Region_in_Jamaica) %&gt;%</w:t>
+              <w:t>Region_in_Jamaica</w:t>
+            </w:r>
+            <w:proofErr w:type="spellEnd"/>
+            <w:r>
+              <w:rPr>
+                <w:rFonts w:ascii="Courier New" w:hAnsi="Courier New" w:cs="Courier New"/>
+              </w:rPr>
+              <w:t>) %&gt;%</w:t>
             </w:r>
           </w:p>
           <w:p>
@@ -10979,12 +10770,20 @@
               </w:rPr>
               <w:t>mean(</w:t>
             </w:r>
+            <w:proofErr w:type="spellStart"/>
             <w:proofErr w:type="gramEnd"/>
             <w:r>
               <w:rPr>
                 <w:rFonts w:ascii="Courier New" w:hAnsi="Courier New" w:cs="Courier New"/>
               </w:rPr>
-              <w:t>Number_of_Crashes, na.rm = TRUE)</w:t>
+              <w:t>Number_of_Crashes</w:t>
+            </w:r>
+            <w:proofErr w:type="spellEnd"/>
+            <w:r>
+              <w:rPr>
+                <w:rFonts w:ascii="Courier New" w:hAnsi="Courier New" w:cs="Courier New"/>
+              </w:rPr>
+              <w:t>, na.rm = TRUE)</w:t>
             </w:r>
           </w:p>
           <w:p>
@@ -11138,12 +10937,34 @@
               </w:rPr>
               <w:t>aggregate(</w:t>
             </w:r>
+            <w:proofErr w:type="spellStart"/>
             <w:proofErr w:type="gramEnd"/>
             <w:r>
               <w:rPr>
                 <w:rFonts w:ascii="Courier New" w:hAnsi="Courier New" w:cs="Courier New"/>
               </w:rPr>
-              <w:t xml:space="preserve">Number_of_Crashes ~ Region_in_Jamaica, data = </w:t>
+              <w:t>Number_of_Crashes</w:t>
+            </w:r>
+            <w:proofErr w:type="spellEnd"/>
+            <w:r>
+              <w:rPr>
+                <w:rFonts w:ascii="Courier New" w:hAnsi="Courier New" w:cs="Courier New"/>
+              </w:rPr>
+              <w:t xml:space="preserve"> ~ </w:t>
+            </w:r>
+            <w:proofErr w:type="spellStart"/>
+            <w:r>
+              <w:rPr>
+                <w:rFonts w:ascii="Courier New" w:hAnsi="Courier New" w:cs="Courier New"/>
+              </w:rPr>
+              <w:t>Region_in_Jamaica</w:t>
+            </w:r>
+            <w:proofErr w:type="spellEnd"/>
+            <w:r>
+              <w:rPr>
+                <w:rFonts w:ascii="Courier New" w:hAnsi="Courier New" w:cs="Courier New"/>
+              </w:rPr>
+              <w:t xml:space="preserve">, data = </w:t>
             </w:r>
             <w:proofErr w:type="spellStart"/>
             <w:r>
@@ -12070,7 +11891,21 @@
               <w:rPr>
                 <w:rFonts w:ascii="Courier New" w:hAnsi="Courier New" w:cs="Courier New"/>
               </w:rPr>
-              <w:t>Year, Region_in_Jamaica) %&gt;%</w:t>
+              <w:t xml:space="preserve">Year, </w:t>
+            </w:r>
+            <w:proofErr w:type="spellStart"/>
+            <w:r>
+              <w:rPr>
+                <w:rFonts w:ascii="Courier New" w:hAnsi="Courier New" w:cs="Courier New"/>
+              </w:rPr>
+              <w:t>Region_in_Jamaica</w:t>
+            </w:r>
+            <w:proofErr w:type="spellEnd"/>
+            <w:r>
+              <w:rPr>
+                <w:rFonts w:ascii="Courier New" w:hAnsi="Courier New" w:cs="Courier New"/>
+              </w:rPr>
+              <w:t>) %&gt;%</w:t>
             </w:r>
           </w:p>
           <w:p>
@@ -12108,12 +11943,20 @@
               </w:rPr>
               <w:t>sum(</w:t>
             </w:r>
+            <w:proofErr w:type="spellStart"/>
             <w:proofErr w:type="gramEnd"/>
             <w:r>
               <w:rPr>
                 <w:rFonts w:ascii="Courier New" w:hAnsi="Courier New" w:cs="Courier New"/>
               </w:rPr>
-              <w:t>Number_of_Crashes)</w:t>
+              <w:t>Number_of_Crashes</w:t>
+            </w:r>
+            <w:proofErr w:type="spellEnd"/>
+            <w:r>
+              <w:rPr>
+                <w:rFonts w:ascii="Courier New" w:hAnsi="Courier New" w:cs="Courier New"/>
+              </w:rPr>
+              <w:t>)</w:t>
             </w:r>
             <w:proofErr w:type="gramStart"/>
             <w:r>
@@ -12295,7 +12138,21 @@
               <w:rPr>
                 <w:rFonts w:ascii="Courier New" w:hAnsi="Courier New" w:cs="Courier New"/>
               </w:rPr>
-              <w:t xml:space="preserve"> = Region_in_Jamaica,</w:t>
+              <w:t xml:space="preserve"> = </w:t>
+            </w:r>
+            <w:proofErr w:type="spellStart"/>
+            <w:r>
+              <w:rPr>
+                <w:rFonts w:ascii="Courier New" w:hAnsi="Courier New" w:cs="Courier New"/>
+              </w:rPr>
+              <w:t>Region_in_Jamaica</w:t>
+            </w:r>
+            <w:proofErr w:type="spellEnd"/>
+            <w:r>
+              <w:rPr>
+                <w:rFonts w:ascii="Courier New" w:hAnsi="Courier New" w:cs="Courier New"/>
+              </w:rPr>
+              <w:t>,</w:t>
             </w:r>
           </w:p>
           <w:p>
@@ -13051,12 +12908,34 @@
               </w:rPr>
               <w:t>(</w:t>
             </w:r>
+            <w:proofErr w:type="spellStart"/>
             <w:proofErr w:type="gramEnd"/>
             <w:r>
               <w:rPr>
                 <w:rFonts w:ascii="Courier New" w:hAnsi="Courier New" w:cs="Courier New"/>
               </w:rPr>
-              <w:t xml:space="preserve">Number_of_Crashes ~ Region_in_Jamaica, data = </w:t>
+              <w:t>Number_of_Crashes</w:t>
+            </w:r>
+            <w:proofErr w:type="spellEnd"/>
+            <w:r>
+              <w:rPr>
+                <w:rFonts w:ascii="Courier New" w:hAnsi="Courier New" w:cs="Courier New"/>
+              </w:rPr>
+              <w:t xml:space="preserve"> ~ </w:t>
+            </w:r>
+            <w:proofErr w:type="spellStart"/>
+            <w:r>
+              <w:rPr>
+                <w:rFonts w:ascii="Courier New" w:hAnsi="Courier New" w:cs="Courier New"/>
+              </w:rPr>
+              <w:t>Region_in_Jamaica</w:t>
+            </w:r>
+            <w:proofErr w:type="spellEnd"/>
+            <w:r>
+              <w:rPr>
+                <w:rFonts w:ascii="Courier New" w:hAnsi="Courier New" w:cs="Courier New"/>
+              </w:rPr>
+              <w:t xml:space="preserve">, data = </w:t>
             </w:r>
             <w:proofErr w:type="spellStart"/>
             <w:r>
@@ -13351,7 +13230,7 @@
           <w:rFonts w:eastAsia="Times New Roman" w:cs="Times New Roman"/>
         </w:rPr>
       </w:pPr>
-      <w:bookmarkStart w:id="28" w:name="_Toc216286969"/>
+      <w:bookmarkStart w:id="28" w:name="_Toc216291170"/>
       <w:r>
         <w:rPr>
           <w:rFonts w:eastAsia="Times New Roman" w:cs="Times New Roman"/>
@@ -15488,7 +15367,7 @@
           <w:rFonts w:eastAsia="Times New Roman" w:cs="Times New Roman"/>
         </w:rPr>
       </w:pPr>
-      <w:bookmarkStart w:id="29" w:name="_Toc216286970"/>
+      <w:bookmarkStart w:id="29" w:name="_Toc216291171"/>
       <w:r>
         <w:rPr>
           <w:rFonts w:eastAsia="Times New Roman" w:cs="Times New Roman"/>
@@ -15502,15 +15381,17 @@
         <w:t>:</w:t>
       </w:r>
       <w:bookmarkEnd w:id="29"/>
-      <w:r>
-        <w:rPr>
-          <w:rFonts w:eastAsia="Times New Roman" w:cs="Times New Roman"/>
-        </w:rPr>
+    </w:p>
+    <w:p>
+      <w:pPr>
+        <w:jc w:val="center"/>
+      </w:pPr>
+      <w:r>
         <w:br/>
       </w:r>
       <w:r>
         <w:rPr>
-          <w:rFonts w:eastAsia="Times New Roman" w:cs="Times New Roman"/>
+          <w:noProof/>
         </w:rPr>
         <w:drawing>
           <wp:inline distT="0" distB="0" distL="0" distR="0" wp14:anchorId="38102F07" wp14:editId="4B34151C">
@@ -15547,12 +15428,6 @@
             </a:graphic>
           </wp:inline>
         </w:drawing>
-      </w:r>
-      <w:r>
-        <w:rPr>
-          <w:rFonts w:eastAsia="Times New Roman" w:cs="Times New Roman"/>
-        </w:rPr>
-        <w:t xml:space="preserve"> </w:t>
       </w:r>
     </w:p>
     <w:p>
@@ -21517,6 +21392,7 @@
   <w:style w:type="character" w:default="1" w:styleId="DefaultParagraphFont">
     <w:name w:val="Default Paragraph Font"/>
     <w:uiPriority w:val="1"/>
+    <w:semiHidden/>
     <w:unhideWhenUsed/>
   </w:style>
   <w:style w:type="table" w:default="1" w:styleId="TableNormal">

</xml_diff>